<commit_message>
edit fig 1 of uniform circular motion
Hi, I couldn't generate the pdf fig of teh word. How do i do that?
</commit_message>
<xml_diff>
--- a/StudentGuideModule1/circ_motion/circ_motion_fig1_new.docx
+++ b/StudentGuideModule1/circ_motion/circ_motion_fig1_new.docx
@@ -1,6 +1,6 @@
 
 <file path=word/document.xml><?xml version="1.0" encoding="utf-8"?>
-<w:document xmlns:wpc="http://schemas.microsoft.com/office/word/2010/wordprocessingCanvas" xmlns:mc="http://schemas.openxmlformats.org/markup-compatibility/2006" xmlns:o="urn:schemas-microsoft-com:office:office" xmlns:r="http://schemas.openxmlformats.org/officeDocument/2006/relationships" xmlns:m="http://schemas.openxmlformats.org/officeDocument/2006/math" xmlns:v="urn:schemas-microsoft-com:vml" xmlns:wp14="http://schemas.microsoft.com/office/word/2010/wordprocessingDrawing" xmlns:wp="http://schemas.openxmlformats.org/drawingml/2006/wordprocessingDrawing" xmlns:w10="urn:schemas-microsoft-com:office:word" xmlns:w="http://schemas.openxmlformats.org/wordprocessingml/2006/main" xmlns:w14="http://schemas.microsoft.com/office/word/2010/wordml" xmlns:wpg="http://schemas.microsoft.com/office/word/2010/wordprocessingGroup" xmlns:wpi="http://schemas.microsoft.com/office/word/2010/wordprocessingInk" xmlns:wne="http://schemas.microsoft.com/office/word/2006/wordml" xmlns:wps="http://schemas.microsoft.com/office/word/2010/wordprocessingShape" mc:Ignorable="w14 wp14">
+<w:document xmlns:wpc="http://schemas.microsoft.com/office/word/2010/wordprocessingCanvas" xmlns:cx="http://schemas.microsoft.com/office/drawing/2014/chartex" xmlns:cx1="http://schemas.microsoft.com/office/drawing/2015/9/8/chartex" xmlns:cx2="http://schemas.microsoft.com/office/drawing/2015/10/21/chartex" xmlns:cx3="http://schemas.microsoft.com/office/drawing/2016/5/9/chartex" xmlns:cx4="http://schemas.microsoft.com/office/drawing/2016/5/10/chartex" xmlns:cx5="http://schemas.microsoft.com/office/drawing/2016/5/11/chartex" xmlns:cx6="http://schemas.microsoft.com/office/drawing/2016/5/12/chartex" xmlns:cx7="http://schemas.microsoft.com/office/drawing/2016/5/13/chartex" xmlns:cx8="http://schemas.microsoft.com/office/drawing/2016/5/14/chartex" xmlns:mc="http://schemas.openxmlformats.org/markup-compatibility/2006" xmlns:aink="http://schemas.microsoft.com/office/drawing/2016/ink" xmlns:am3d="http://schemas.microsoft.com/office/drawing/2017/model3d" xmlns:o="urn:schemas-microsoft-com:office:office" xmlns:r="http://schemas.openxmlformats.org/officeDocument/2006/relationships" xmlns:m="http://schemas.openxmlformats.org/officeDocument/2006/math" xmlns:v="urn:schemas-microsoft-com:vml" xmlns:wp14="http://schemas.microsoft.com/office/word/2010/wordprocessingDrawing" xmlns:wp="http://schemas.openxmlformats.org/drawingml/2006/wordprocessingDrawing" xmlns:w10="urn:schemas-microsoft-com:office:word" xmlns:w="http://schemas.openxmlformats.org/wordprocessingml/2006/main" xmlns:w14="http://schemas.microsoft.com/office/word/2010/wordml" xmlns:w15="http://schemas.microsoft.com/office/word/2012/wordml" xmlns:w16cid="http://schemas.microsoft.com/office/word/2016/wordml/cid" xmlns:w16se="http://schemas.microsoft.com/office/word/2015/wordml/symex" xmlns:wpg="http://schemas.microsoft.com/office/word/2010/wordprocessingGroup" xmlns:wpi="http://schemas.microsoft.com/office/word/2010/wordprocessingInk" xmlns:wne="http://schemas.microsoft.com/office/word/2006/wordml" xmlns:wps="http://schemas.microsoft.com/office/word/2010/wordprocessingShape" mc:Ignorable="w14 w15 w16se w16cid wp14">
   <w:body>
     <w:p>
       <w:pPr>
@@ -180,9 +180,6 @@
                                     </m:accPr>
                                     <m:e>
                                       <m:r>
-                                        <m:rPr>
-                                          <m:sty m:val="p"/>
-                                        </m:rPr>
                                         <w:rPr>
                                           <w:rFonts w:ascii="Cambria Math" w:hAnsi="Cambria Math"/>
                                         </w:rPr>
@@ -275,9 +272,9 @@
           </mc:Choice>
           <mc:Fallback>
             <w:pict>
-              <v:group id="Group 36" o:spid="_x0000_s1026" style="position:absolute;margin-left:286.6pt;margin-top:102.15pt;width:274.7pt;height:110.2pt;z-index:251692032" coordsize="34886,13995" o:gfxdata="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">
-                <v:group id="Group 18" o:spid="_x0000_s1027" style="position:absolute;width:34886;height:13995" coordsize="34886,13995" o:gfxdata="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">
-                  <v:shape id="Arc 14" o:spid="_x0000_s1028" style="position:absolute;width:34886;height:13995;rotation:1385039fd;flip:x;visibility:visible;mso-wrap-style:square;v-text-anchor:middle" coordsize="3488690,1399540" o:gfxdata="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" path="m1407856,13143nsc1654904,-6341,1909538,-4139,2154265,19597v735380,71324,1272312,324689,1329444,627330l1744345,699770,1407856,13143xem1407856,13143nfc1654904,-6341,1909538,-4139,2154265,19597v735380,71324,1272312,324689,1329444,627330e" filled="f" strokecolor="black [3213]">
+              <v:group w14:anchorId="3F9C70A0" id="Group 36" o:spid="_x0000_s1026" style="position:absolute;margin-left:286.6pt;margin-top:102.15pt;width:274.7pt;height:110.2pt;z-index:251692032" coordsize="34886,13995" o:gfxdata="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">
+                <v:group id="Group 18" o:spid="_x0000_s1027" style="position:absolute;width:34886;height:13995" coordsize="34886,13995" o:gfxdata="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">
+                  <v:shape id="Arc 14" o:spid="_x0000_s1028" style="position:absolute;width:34886;height:13995;rotation:1385039fd;flip:x;visibility:visible;mso-wrap-style:square;v-text-anchor:middle" coordsize="3488690,1399540" o:gfxdata="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" path="m1407856,13143nsc1654904,-6341,1909538,-4139,2154265,19597v735380,71324,1272312,324689,1329444,627330l1744345,699770,1407856,13143xem1407856,13143nfc1654904,-6341,1909538,-4139,2154265,19597v735380,71324,1272312,324689,1329444,627330e" filled="f" strokecolor="black [3213]">
                     <v:stroke dashstyle="dash"/>
                     <v:path arrowok="t" o:connecttype="custom" o:connectlocs="1407856,13143;2154265,19597;3483709,646927" o:connectangles="0,0,0"/>
                   </v:shape>
@@ -285,7 +282,7 @@
                     <v:path arrowok="t" fillok="f" o:connecttype="none"/>
                     <o:lock v:ext="edit" shapetype="t"/>
                   </v:shapetype>
-                  <v:shape id="Straight Arrow Connector 16" o:spid="_x0000_s1029" type="#_x0000_t32" style="position:absolute;left:3200;top:7772;width:5981;height:4166;visibility:visible;mso-wrap-style:square" o:connectortype="straight" o:gfxdata="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" strokecolor="black [3213]" strokeweight="1.5pt">
+                  <v:shape id="Straight Arrow Connector 16" o:spid="_x0000_s1029" type="#_x0000_t32" style="position:absolute;left:3200;top:7772;width:5981;height:4166;visibility:visible;mso-wrap-style:square" o:connectortype="straight" o:gfxdata="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" strokecolor="black [3213]" strokeweight="1.5pt">
                     <v:stroke endarrow="classic" endarrowwidth="wide" endarrowlength="long"/>
                   </v:shape>
                 </v:group>
@@ -293,7 +290,7 @@
                   <v:stroke joinstyle="miter"/>
                   <v:path gradientshapeok="t" o:connecttype="rect"/>
                 </v:shapetype>
-                <v:shape id="Text Box 26" o:spid="_x0000_s1030" type="#_x0000_t202" style="position:absolute;left:8909;top:8616;width:6445;height:4305;visibility:visible;mso-wrap-style:square;v-text-anchor:top" o:gfxdata="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" filled="f" stroked="f" strokeweight=".5pt">
+                <v:shape id="Text Box 26" o:spid="_x0000_s1030" type="#_x0000_t202" style="position:absolute;left:8909;top:8616;width:6445;height:4305;visibility:visible;mso-wrap-style:square;v-text-anchor:top" o:gfxdata="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" filled="f" stroked="f" strokeweight=".5pt">
                   <v:textbox>
                     <w:txbxContent>
                       <w:p>
@@ -310,9 +307,6 @@
                               </m:accPr>
                               <m:e>
                                 <m:r>
-                                  <m:rPr>
-                                    <m:sty m:val="p"/>
-                                  </m:rPr>
                                   <w:rPr>
                                     <w:rFonts w:ascii="Cambria Math" w:hAnsi="Cambria Math"/>
                                   </w:rPr>
@@ -802,19 +796,19 @@
           </mc:Choice>
           <mc:Fallback>
             <w:pict>
-              <v:group id="Group 34" o:spid="_x0000_s1031" style="position:absolute;margin-left:203.3pt;margin-top:102.45pt;width:80.45pt;height:54.9pt;z-index:251701248" coordsize="10222,6975" o:gfxdata="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">
-                <v:group id="Group 15" o:spid="_x0000_s1032" style="position:absolute;left:2051;top:410;width:6045;height:6350" coordsize="6045,6350" o:gfxdata="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">
-                  <v:shape id="Straight Arrow Connector 7" o:spid="_x0000_s1033" type="#_x0000_t32" style="position:absolute;left:1778;top:50;width:4267;height:2972;visibility:visible;mso-wrap-style:square" o:connectortype="straight" o:gfxdata="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" strokecolor="black [3213]" strokeweight="1.5pt">
+              <v:group w14:anchorId="3AEF0183" id="Group 34" o:spid="_x0000_s1031" style="position:absolute;margin-left:203.3pt;margin-top:102.45pt;width:80.45pt;height:54.9pt;z-index:251701248" coordsize="10222,6975" o:gfxdata="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">
+                <v:group id="Group 15" o:spid="_x0000_s1032" style="position:absolute;left:2051;top:410;width:6045;height:6350" coordsize="6045,6350" o:gfxdata="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">
+                  <v:shape id="Straight Arrow Connector 7" o:spid="_x0000_s1033" type="#_x0000_t32" style="position:absolute;left:1778;top:50;width:4267;height:2972;visibility:visible;mso-wrap-style:square" o:connectortype="straight" o:gfxdata="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" strokecolor="black [3213]" strokeweight="1.5pt">
                     <v:stroke endarrow="classic" endarrowwidth="wide" endarrowlength="long"/>
                   </v:shape>
-                  <v:shape id="Straight Arrow Connector 12" o:spid="_x0000_s1034" type="#_x0000_t32" style="position:absolute;top:2997;width:6019;height:3353;flip:y;visibility:visible;mso-wrap-style:square" o:connectortype="straight" o:gfxdata="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" strokecolor="black [3213]" strokeweight="1.5pt">
+                  <v:shape id="Straight Arrow Connector 12" o:spid="_x0000_s1034" type="#_x0000_t32" style="position:absolute;top:2997;width:6019;height:3353;flip:y;visibility:visible;mso-wrap-style:square" o:connectortype="straight" o:gfxdata="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" strokecolor="black [3213]" strokeweight="1.5pt">
                     <v:stroke startarrow="oval" endarrow="open" endarrowlength="long"/>
                   </v:shape>
-                  <v:shape id="Straight Arrow Connector 13" o:spid="_x0000_s1035" type="#_x0000_t32" style="position:absolute;width:1752;height:6305;flip:y;visibility:visible;mso-wrap-style:square" o:connectortype="straight" o:gfxdata="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" strokecolor="black [3213]" strokeweight="1.5pt">
+                  <v:shape id="Straight Arrow Connector 13" o:spid="_x0000_s1035" type="#_x0000_t32" style="position:absolute;width:1752;height:6305;flip:y;visibility:visible;mso-wrap-style:square" o:connectortype="straight" o:gfxdata="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" strokecolor="black [3213]" strokeweight="1.5pt">
                     <v:stroke endarrow="open" endarrowlength="long"/>
                   </v:shape>
                 </v:group>
-                <v:shape id="Text Box 22" o:spid="_x0000_s1036" type="#_x0000_t202" style="position:absolute;left:5099;width:4420;height:3048;visibility:visible;mso-wrap-style:square;v-text-anchor:top" o:gfxdata="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" filled="f" stroked="f" strokeweight=".5pt">
+                <v:shape id="Text Box 22" o:spid="_x0000_s1036" type="#_x0000_t202" style="position:absolute;left:5099;width:4420;height:3048;visibility:visible;mso-wrap-style:square;v-text-anchor:top" o:gfxdata="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" filled="f" stroked="f" strokeweight=".5pt">
                   <v:textbox>
                     <w:txbxContent>
                       <w:p>
@@ -854,7 +848,7 @@
                     </w:txbxContent>
                   </v:textbox>
                 </v:shape>
-                <v:shape id="Text Box 30" o:spid="_x0000_s1037" type="#_x0000_t202" style="position:absolute;top:410;width:4419;height:3048;visibility:visible;mso-wrap-style:square;v-text-anchor:top" o:gfxdata="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" filled="f" stroked="f" strokeweight=".5pt">
+                <v:shape id="Text Box 30" o:spid="_x0000_s1037" type="#_x0000_t202" style="position:absolute;top:410;width:4419;height:3048;visibility:visible;mso-wrap-style:square;v-text-anchor:top" o:gfxdata="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" filled="f" stroked="f" strokeweight=".5pt">
                   <v:textbox>
                     <w:txbxContent>
                       <w:p>
@@ -905,7 +899,7 @@
                     </w:txbxContent>
                   </v:textbox>
                 </v:shape>
-                <v:shape id="Text Box 31" o:spid="_x0000_s1038" type="#_x0000_t202" style="position:absolute;left:5802;top:3927;width:4420;height:3048;visibility:visible;mso-wrap-style:square;v-text-anchor:top" o:gfxdata="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" filled="f" stroked="f" strokeweight=".5pt">
+                <v:shape id="Text Box 31" o:spid="_x0000_s1038" type="#_x0000_t202" style="position:absolute;left:5802;top:3927;width:4420;height:3048;visibility:visible;mso-wrap-style:square;v-text-anchor:top" o:gfxdata="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" filled="f" stroked="f" strokeweight=".5pt">
                   <v:textbox>
                     <w:txbxContent>
                       <w:p>
@@ -1447,20 +1441,20 @@
           </mc:Choice>
           <mc:Fallback>
             <w:pict>
-              <v:group id="Group 35" o:spid="_x0000_s1039" style="position:absolute;margin-left:44.3pt;margin-top:79.4pt;width:274.7pt;height:133.65pt;z-index:251689984" coordsize="34886,16973" o:gfxdata="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">
-                <v:group id="Group 19" o:spid="_x0000_s1040" style="position:absolute;top:2520;width:34886;height:14453" coordsize="34886,14452" o:gfxdata="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">
-                  <v:shape id="Arc 3" o:spid="_x0000_s1041" style="position:absolute;top:457;width:34886;height:13995;rotation:1385039fd;flip:x;visibility:visible;mso-wrap-style:square;v-text-anchor:middle" coordsize="3488690,1399540" o:gfxdata="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" path="m1407856,13143nsc1654904,-6341,1909538,-4139,2154265,19597v735380,71324,1272312,324689,1329444,627330l1744345,699770,1407856,13143xem1407856,13143nfc1654904,-6341,1909538,-4139,2154265,19597v735380,71324,1272312,324689,1329444,627330e" filled="f" strokecolor="black [3213]">
+              <v:group w14:anchorId="7C91CD20" id="Group 35" o:spid="_x0000_s1039" style="position:absolute;margin-left:44.3pt;margin-top:79.4pt;width:274.7pt;height:133.65pt;z-index:251689984" coordsize="34886,16973" o:gfxdata="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">
+                <v:group id="Group 19" o:spid="_x0000_s1040" style="position:absolute;top:2520;width:34886;height:14453" coordsize="34886,14452" o:gfxdata="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">
+                  <v:shape id="Arc 3" o:spid="_x0000_s1041" style="position:absolute;top:457;width:34886;height:13995;rotation:1385039fd;flip:x;visibility:visible;mso-wrap-style:square;v-text-anchor:middle" coordsize="3488690,1399540" o:gfxdata="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" path="m1407856,13143nsc1654904,-6341,1909538,-4139,2154265,19597v735380,71324,1272312,324689,1329444,627330l1744345,699770,1407856,13143xem1407856,13143nfc1654904,-6341,1909538,-4139,2154265,19597v735380,71324,1272312,324689,1329444,627330e" filled="f" strokecolor="black [3213]">
                     <v:stroke dashstyle="dash"/>
                     <v:path arrowok="t" o:connecttype="custom" o:connectlocs="1407856,13143;2154265,19597;3483709,646927" o:connectangles="0,0,0"/>
                   </v:shape>
-                  <v:shape id="Straight Arrow Connector 5" o:spid="_x0000_s1042" type="#_x0000_t32" style="position:absolute;left:1168;top:4978;width:1753;height:6309;flip:y;visibility:visible;mso-wrap-style:square" o:connectortype="straight" o:gfxdata="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" strokecolor="black [3213]" strokeweight="1.5pt">
+                  <v:shape id="Straight Arrow Connector 5" o:spid="_x0000_s1042" type="#_x0000_t32" style="position:absolute;left:1168;top:4978;width:1753;height:6309;flip:y;visibility:visible;mso-wrap-style:square" o:connectortype="straight" o:gfxdata="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" strokecolor="black [3213]" strokeweight="1.5pt">
                     <v:stroke startarrow="oval" endarrow="open" endarrowlength="long"/>
                   </v:shape>
-                  <v:shape id="Straight Arrow Connector 6" o:spid="_x0000_s1043" type="#_x0000_t32" style="position:absolute;left:9652;width:6019;height:3352;flip:y;visibility:visible;mso-wrap-style:square" o:connectortype="straight" o:gfxdata="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" strokecolor="black [3213]" strokeweight="1.5pt">
+                  <v:shape id="Straight Arrow Connector 6" o:spid="_x0000_s1043" type="#_x0000_t32" style="position:absolute;left:9652;width:6019;height:3352;flip:y;visibility:visible;mso-wrap-style:square" o:connectortype="straight" o:gfxdata="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" strokecolor="black [3213]" strokeweight="1.5pt">
                     <v:stroke startarrow="oval" endarrow="open" endarrowlength="long"/>
                   </v:shape>
                 </v:group>
-                <v:shape id="Text Box 20" o:spid="_x0000_s1044" type="#_x0000_t202" style="position:absolute;left:1641;top:5861;width:4419;height:3048;visibility:visible;mso-wrap-style:square;v-text-anchor:top" o:gfxdata="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" filled="f" stroked="f" strokeweight=".5pt">
+                <v:shape id="Text Box 20" o:spid="_x0000_s1044" type="#_x0000_t202" style="position:absolute;left:1641;top:5861;width:4419;height:3048;visibility:visible;mso-wrap-style:square;v-text-anchor:top" o:gfxdata="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" filled="f" stroked="f" strokeweight=".5pt">
                   <v:textbox>
                     <w:txbxContent>
                       <w:p>
@@ -1511,7 +1505,7 @@
                     </w:txbxContent>
                   </v:textbox>
                 </v:shape>
-                <v:shape id="Text Box 21" o:spid="_x0000_s1045" type="#_x0000_t202" style="position:absolute;left:12485;width:4419;height:3048;visibility:visible;mso-wrap-style:square;v-text-anchor:top" o:gfxdata="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" filled="f" stroked="f" strokeweight=".5pt">
+                <v:shape id="Text Box 21" o:spid="_x0000_s1045" type="#_x0000_t202" style="position:absolute;left:12485;width:4419;height:3048;visibility:visible;mso-wrap-style:square;v-text-anchor:top" o:gfxdata="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" filled="f" stroked="f" strokeweight=".5pt">
                   <v:textbox>
                     <w:txbxContent>
                       <w:p>
@@ -1562,7 +1556,7 @@
                     </w:txbxContent>
                   </v:textbox>
                 </v:shape>
-                <v:shape id="Text Box 24" o:spid="_x0000_s1046" type="#_x0000_t202" style="position:absolute;left:293;top:12602;width:4419;height:3048;visibility:visible;mso-wrap-style:square;v-text-anchor:top" o:gfxdata="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" filled="f" stroked="f" strokeweight=".5pt">
+                <v:shape id="Text Box 24" o:spid="_x0000_s1046" type="#_x0000_t202" style="position:absolute;left:293;top:12602;width:4419;height:3048;visibility:visible;mso-wrap-style:square;v-text-anchor:top" o:gfxdata="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" filled="f" stroked="f" strokeweight=".5pt">
                   <v:textbox>
                     <w:txbxContent>
                       <w:p>
@@ -1600,7 +1594,7 @@
                     </w:txbxContent>
                   </v:textbox>
                 </v:shape>
-                <v:shape id="Text Box 25" o:spid="_x0000_s1047" type="#_x0000_t202" style="position:absolute;left:8557;top:5627;width:4420;height:3048;visibility:visible;mso-wrap-style:square;v-text-anchor:top" o:gfxdata="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" filled="f" stroked="f" strokeweight=".5pt">
+                <v:shape id="Text Box 25" o:spid="_x0000_s1047" type="#_x0000_t202" style="position:absolute;left:8557;top:5627;width:4420;height:3048;visibility:visible;mso-wrap-style:square;v-text-anchor:top" o:gfxdata="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" filled="f" stroked="f" strokeweight=".5pt">
                   <v:textbox>
                     <w:txbxContent>
                       <w:p>
@@ -1746,16 +1740,7 @@
                                   <w:rPr>
                                     <w:rFonts w:ascii="Cambria Math" w:hAnsi="Cambria Math"/>
                                   </w:rPr>
-                                  <m:t>+</m:t>
-                                </m:r>
-                                <m:r>
-                                  <m:rPr>
-                                    <m:sty m:val="p"/>
-                                  </m:rPr>
-                                  <w:rPr>
-                                    <w:rFonts w:ascii="Cambria Math" w:hAnsi="Cambria Math"/>
-                                  </w:rPr>
-                                  <m:t>Δ</m:t>
+                                  <m:t>+Δ</m:t>
                                 </m:r>
                                 <m:acc>
                                   <m:accPr>
@@ -1846,7 +1831,7 @@
           </mc:Choice>
           <mc:Fallback>
             <w:pict>
-              <v:shape id="Text Box 32" o:spid="_x0000_s1048" type="#_x0000_t202" style="position:absolute;margin-left:201.65pt;margin-top:184.1pt;width:80.75pt;height:24pt;z-index:251703296;visibility:visible;mso-wrap-style:square;mso-width-percent:0;mso-height-percent:0;mso-wrap-distance-left:9pt;mso-wrap-distance-top:0;mso-wrap-distance-right:9pt;mso-wrap-distance-bottom:0;mso-position-horizontal:absolute;mso-position-horizontal-relative:text;mso-position-vertical:absolute;mso-position-vertical-relative:text;mso-width-percent:0;mso-height-percent:0;mso-width-relative:margin;mso-height-relative:margin;v-text-anchor:top" o:gfxdata="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" filled="f" stroked="f" strokeweight=".5pt">
+              <v:shape w14:anchorId="0ABAD061" id="Text Box 32" o:spid="_x0000_s1048" type="#_x0000_t202" style="position:absolute;margin-left:201.65pt;margin-top:184.1pt;width:80.75pt;height:24pt;z-index:251703296;visibility:visible;mso-wrap-style:square;mso-width-percent:0;mso-height-percent:0;mso-wrap-distance-left:9pt;mso-wrap-distance-top:0;mso-wrap-distance-right:9pt;mso-wrap-distance-bottom:0;mso-position-horizontal:absolute;mso-position-horizontal-relative:text;mso-position-vertical:absolute;mso-position-vertical-relative:text;mso-width-percent:0;mso-height-percent:0;mso-width-relative:margin;mso-height-relative:margin;v-text-anchor:top" o:gfxdata="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" filled="f" stroked="f" strokeweight=".5pt">
                 <v:textbox>
                   <w:txbxContent>
                     <w:p>
@@ -1898,16 +1883,7 @@
                             <w:rPr>
                               <w:rFonts w:ascii="Cambria Math" w:hAnsi="Cambria Math"/>
                             </w:rPr>
-                            <m:t>+</m:t>
-                          </m:r>
-                          <m:r>
-                            <m:rPr>
-                              <m:sty m:val="p"/>
-                            </m:rPr>
-                            <w:rPr>
-                              <w:rFonts w:ascii="Cambria Math" w:hAnsi="Cambria Math"/>
-                            </w:rPr>
-                            <m:t>Δ</m:t>
+                            <m:t>+Δ</m:t>
                           </m:r>
                           <m:acc>
                             <m:accPr>
@@ -2136,10 +2112,10 @@
           </mc:Choice>
           <mc:Fallback>
             <w:pict>
-              <v:group id="Group 33" o:spid="_x0000_s1026" style="position:absolute;margin-left:43.4pt;margin-top:63.7pt;width:396pt;height:151.2pt;z-index:251671552" coordsize="50292,19202" o:gfxdata="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">
-                <v:rect id="Rectangle 1" o:spid="_x0000_s1027" style="position:absolute;width:50292;height:19202;visibility:visible;mso-wrap-style:square;v-text-anchor:middle" o:gfxdata="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" filled="f" strokecolor="black [3213]" strokeweight="2pt"/>
-                <v:line id="Straight Connector 9" o:spid="_x0000_s1028" style="position:absolute;visibility:visible;mso-wrap-style:square" from="19167,0" to="19167,19202" o:connectortype="straight" o:gfxdata="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" strokecolor="black [3213]" strokeweight="2pt"/>
-                <v:line id="Straight Connector 10" o:spid="_x0000_s1029" style="position:absolute;visibility:visible;mso-wrap-style:square" from="31007,0" to="31007,19202" o:connectortype="straight" o:gfxdata="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" strokecolor="black [3213]" strokeweight="2pt"/>
+              <v:group w14:anchorId="7D9E64FA" id="Group 33" o:spid="_x0000_s1026" style="position:absolute;margin-left:43.4pt;margin-top:63.7pt;width:396pt;height:151.2pt;z-index:251671552" coordsize="50292,19202" o:gfxdata="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">
+                <v:rect id="Rectangle 1" o:spid="_x0000_s1027" style="position:absolute;width:50292;height:19202;visibility:visible;mso-wrap-style:square;v-text-anchor:middle" o:gfxdata="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" filled="f" strokecolor="black [3213]" strokeweight="2pt"/>
+                <v:line id="Straight Connector 9" o:spid="_x0000_s1028" style="position:absolute;visibility:visible;mso-wrap-style:square" from="19167,0" to="19167,19202" o:connectortype="straight" o:gfxdata="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" strokecolor="black [3213]" strokeweight="2pt"/>
+                <v:line id="Straight Connector 10" o:spid="_x0000_s1029" style="position:absolute;visibility:visible;mso-wrap-style:square" from="31007,0" to="31007,19202" o:connectortype="straight" o:gfxdata="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" strokecolor="black [3213]" strokeweight="2pt"/>
               </v:group>
             </w:pict>
           </mc:Fallback>
@@ -2229,7 +2205,7 @@
           </mc:Choice>
           <mc:Fallback>
             <w:pict>
-              <v:shape id="Text Box 29" o:spid="_x0000_s1049" type="#_x0000_t202" style="position:absolute;margin-left:287.45pt;margin-top:63.6pt;width:24pt;height:24pt;z-index:251698176;visibility:visible;mso-wrap-style:square;mso-width-percent:0;mso-height-percent:0;mso-wrap-distance-left:9pt;mso-wrap-distance-top:0;mso-wrap-distance-right:9pt;mso-wrap-distance-bottom:0;mso-position-horizontal:absolute;mso-position-horizontal-relative:text;mso-position-vertical:absolute;mso-position-vertical-relative:text;mso-width-percent:0;mso-height-percent:0;mso-width-relative:margin;mso-height-relative:margin;v-text-anchor:top" o:gfxdata="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" filled="f" stroked="f" strokeweight=".5pt">
+              <v:shape w14:anchorId="17365A09" id="Text Box 29" o:spid="_x0000_s1049" type="#_x0000_t202" style="position:absolute;margin-left:287.45pt;margin-top:63.6pt;width:24pt;height:24pt;z-index:251698176;visibility:visible;mso-wrap-style:square;mso-width-percent:0;mso-height-percent:0;mso-wrap-distance-left:9pt;mso-wrap-distance-top:0;mso-wrap-distance-right:9pt;mso-wrap-distance-bottom:0;mso-position-horizontal:absolute;mso-position-horizontal-relative:text;mso-position-vertical:absolute;mso-position-vertical-relative:text;mso-width-percent:0;mso-height-percent:0;mso-width-relative:margin;mso-height-relative:margin;v-text-anchor:top" o:gfxdata="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" filled="f" stroked="f" strokeweight=".5pt">
                 <v:textbox>
                   <w:txbxContent>
                     <w:p>
@@ -2331,7 +2307,7 @@
           </mc:Choice>
           <mc:Fallback>
             <w:pict>
-              <v:shape id="Text Box 27" o:spid="_x0000_s1050" type="#_x0000_t202" style="position:absolute;margin-left:43.2pt;margin-top:63.6pt;width:24pt;height:24pt;z-index:251694080;visibility:visible;mso-wrap-style:square;mso-width-percent:0;mso-height-percent:0;mso-wrap-distance-left:9pt;mso-wrap-distance-top:0;mso-wrap-distance-right:9pt;mso-wrap-distance-bottom:0;mso-position-horizontal:absolute;mso-position-horizontal-relative:text;mso-position-vertical:absolute;mso-position-vertical-relative:text;mso-width-percent:0;mso-height-percent:0;mso-width-relative:margin;mso-height-relative:margin;v-text-anchor:top" o:gfxdata="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" filled="f" stroked="f" strokeweight=".5pt">
+              <v:shape w14:anchorId="05417607" id="Text Box 27" o:spid="_x0000_s1050" type="#_x0000_t202" style="position:absolute;margin-left:43.2pt;margin-top:63.6pt;width:24pt;height:24pt;z-index:251694080;visibility:visible;mso-wrap-style:square;mso-width-percent:0;mso-height-percent:0;mso-wrap-distance-left:9pt;mso-wrap-distance-top:0;mso-wrap-distance-right:9pt;mso-wrap-distance-bottom:0;mso-position-horizontal:absolute;mso-position-horizontal-relative:text;mso-position-vertical:absolute;mso-position-vertical-relative:text;mso-width-percent:0;mso-height-percent:0;mso-width-relative:margin;mso-height-relative:margin;v-text-anchor:top" o:gfxdata="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" filled="f" stroked="f" strokeweight=".5pt">
                 <v:textbox>
                   <w:txbxContent>
                     <w:p>
@@ -2433,7 +2409,7 @@
           </mc:Choice>
           <mc:Fallback>
             <w:pict>
-              <v:shape id="Text Box 28" o:spid="_x0000_s1051" type="#_x0000_t202" style="position:absolute;margin-left:194.15pt;margin-top:63.6pt;width:24pt;height:24pt;z-index:251696128;visibility:visible;mso-wrap-style:square;mso-width-percent:0;mso-height-percent:0;mso-wrap-distance-left:9pt;mso-wrap-distance-top:0;mso-wrap-distance-right:9pt;mso-wrap-distance-bottom:0;mso-position-horizontal:absolute;mso-position-horizontal-relative:text;mso-position-vertical:absolute;mso-position-vertical-relative:text;mso-width-percent:0;mso-height-percent:0;mso-width-relative:margin;mso-height-relative:margin;v-text-anchor:top" o:gfxdata="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" filled="f" stroked="f" strokeweight=".5pt">
+              <v:shape w14:anchorId="78CDAEF3" id="Text Box 28" o:spid="_x0000_s1051" type="#_x0000_t202" style="position:absolute;margin-left:194.15pt;margin-top:63.6pt;width:24pt;height:24pt;z-index:251696128;visibility:visible;mso-wrap-style:square;mso-width-percent:0;mso-height-percent:0;mso-wrap-distance-left:9pt;mso-wrap-distance-top:0;mso-wrap-distance-right:9pt;mso-wrap-distance-bottom:0;mso-position-horizontal:absolute;mso-position-horizontal-relative:text;mso-position-vertical:absolute;mso-position-vertical-relative:text;mso-width-percent:0;mso-height-percent:0;mso-width-relative:margin;mso-height-relative:margin;v-text-anchor:top" o:gfxdata="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" filled="f" stroked="f" strokeweight=".5pt">
                 <v:textbox>
                   <w:txbxContent>
                     <w:p>
@@ -2463,7 +2439,7 @@
 </file>
 
 <file path=word/styles.xml><?xml version="1.0" encoding="utf-8"?>
-<w:styles xmlns:mc="http://schemas.openxmlformats.org/markup-compatibility/2006" xmlns:r="http://schemas.openxmlformats.org/officeDocument/2006/relationships" xmlns:w="http://schemas.openxmlformats.org/wordprocessingml/2006/main" xmlns:w14="http://schemas.microsoft.com/office/word/2010/wordml" mc:Ignorable="w14">
+<w:styles xmlns:mc="http://schemas.openxmlformats.org/markup-compatibility/2006" xmlns:r="http://schemas.openxmlformats.org/officeDocument/2006/relationships" xmlns:w="http://schemas.openxmlformats.org/wordprocessingml/2006/main" xmlns:w14="http://schemas.microsoft.com/office/word/2010/wordml" xmlns:w15="http://schemas.microsoft.com/office/word/2012/wordml" xmlns:w16cid="http://schemas.microsoft.com/office/word/2016/wordml/cid" xmlns:w16se="http://schemas.microsoft.com/office/word/2015/wordml/symex" mc:Ignorable="w14 w15 w16se w16cid">
   <w:docDefaults>
     <w:rPrDefault>
       <w:rPr>
@@ -2479,375 +2455,382 @@
       </w:pPr>
     </w:pPrDefault>
   </w:docDefaults>
-  <w:latentStyles w:defLockedState="0" w:defUIPriority="99" w:defSemiHidden="1" w:defUnhideWhenUsed="1" w:defQFormat="0" w:count="267">
-    <w:lsdException w:name="Normal" w:semiHidden="0" w:uiPriority="0" w:unhideWhenUsed="0" w:qFormat="1"/>
-    <w:lsdException w:name="heading 1" w:semiHidden="0" w:uiPriority="9" w:unhideWhenUsed="0" w:qFormat="1"/>
-    <w:lsdException w:name="heading 2" w:uiPriority="9" w:qFormat="1"/>
-    <w:lsdException w:name="heading 3" w:uiPriority="9" w:qFormat="1"/>
-    <w:lsdException w:name="heading 4" w:uiPriority="9" w:qFormat="1"/>
-    <w:lsdException w:name="heading 5" w:uiPriority="9" w:qFormat="1"/>
-    <w:lsdException w:name="heading 6" w:uiPriority="9" w:qFormat="1"/>
-    <w:lsdException w:name="heading 7" w:uiPriority="9" w:qFormat="1"/>
-    <w:lsdException w:name="heading 8" w:uiPriority="9" w:qFormat="1"/>
-    <w:lsdException w:name="heading 9" w:uiPriority="9" w:qFormat="1"/>
-    <w:lsdException w:name="toc 1" w:uiPriority="39"/>
-    <w:lsdException w:name="toc 2" w:uiPriority="39"/>
-    <w:lsdException w:name="toc 3" w:uiPriority="39"/>
-    <w:lsdException w:name="toc 4" w:uiPriority="39"/>
-    <w:lsdException w:name="toc 5" w:uiPriority="39"/>
-    <w:lsdException w:name="toc 6" w:uiPriority="39"/>
-    <w:lsdException w:name="toc 7" w:uiPriority="39"/>
-    <w:lsdException w:name="toc 8" w:uiPriority="39"/>
-    <w:lsdException w:name="toc 9" w:uiPriority="39"/>
-    <w:lsdException w:name="caption" w:uiPriority="35" w:qFormat="1"/>
-    <w:lsdException w:name="Title" w:semiHidden="0" w:uiPriority="10" w:unhideWhenUsed="0" w:qFormat="1"/>
-    <w:lsdException w:name="Default Paragraph Font" w:uiPriority="1"/>
-    <w:lsdException w:name="Subtitle" w:semiHidden="0" w:uiPriority="11" w:unhideWhenUsed="0" w:qFormat="1"/>
-    <w:lsdException w:name="Strong" w:semiHidden="0" w:uiPriority="22" w:unhideWhenUsed="0" w:qFormat="1"/>
-    <w:lsdException w:name="Emphasis" w:semiHidden="0" w:uiPriority="20" w:unhideWhenUsed="0" w:qFormat="1"/>
-    <w:lsdException w:name="Table Grid" w:semiHidden="0" w:uiPriority="59" w:unhideWhenUsed="0"/>
-    <w:lsdException w:name="Placeholder Text" w:unhideWhenUsed="0"/>
-    <w:lsdException w:name="No Spacing" w:semiHidden="0" w:uiPriority="1" w:unhideWhenUsed="0" w:qFormat="1"/>
-    <w:lsdException w:name="Light Shading" w:semiHidden="0" w:uiPriority="60" w:unhideWhenUsed="0"/>
-    <w:lsdException w:name="Light List" w:semiHidden="0" w:uiPriority="61" w:unhideWhenUsed="0"/>
-    <w:lsdException w:name="Light Grid" w:semiHidden="0" w:uiPriority="62" w:unhideWhenUsed="0"/>
-    <w:lsdException w:name="Medium Shading 1" w:semiHidden="0" w:uiPriority="63" w:unhideWhenUsed="0"/>
-    <w:lsdException w:name="Medium Shading 2" w:semiHidden="0" w:uiPriority="64" w:unhideWhenUsed="0"/>
-    <w:lsdException w:name="Medium List 1" w:semiHidden="0" w:uiPriority="65" w:unhideWhenUsed="0"/>
-    <w:lsdException w:name="Medium List 2" w:semiHidden="0" w:uiPriority="66" w:unhideWhenUsed="0"/>
-    <w:lsdException w:name="Medium Grid 1" w:semiHidden="0" w:uiPriority="67" w:unhideWhenUsed="0"/>
-    <w:lsdException w:name="Medium Grid 2" w:semiHidden="0" w:uiPriority="68" w:unhideWhenUsed="0"/>
-    <w:lsdException w:name="Medium Grid 3" w:semiHidden="0" w:uiPriority="69" w:unhideWhenUsed="0"/>
-    <w:lsdException w:name="Dark List" w:semiHidden="0" w:uiPriority="70" w:unhideWhenUsed="0"/>
-    <w:lsdException w:name="Colorful Shading" w:semiHidden="0" w:uiPriority="71" w:unhideWhenUsed="0"/>
-    <w:lsdException w:name="Colorful List" w:semiHidden="0" w:uiPriority="72" w:unhideWhenUsed="0"/>
-    <w:lsdException w:name="Colorful Grid" w:semiHidden="0" w:uiPriority="73" w:unhideWhenUsed="0"/>
-    <w:lsdException w:name="Light Shading Accent 1" w:semiHidden="0" w:uiPriority="60" w:unhideWhenUsed="0"/>
-    <w:lsdException w:name="Light List Accent 1" w:semiHidden="0" w:uiPriority="61" w:unhideWhenUsed="0"/>
-    <w:lsdException w:name="Light Grid Accent 1" w:semiHidden="0" w:uiPriority="62" w:unhideWhenUsed="0"/>
-    <w:lsdException w:name="Medium Shading 1 Accent 1" w:semiHidden="0" w:uiPriority="63" w:unhideWhenUsed="0"/>
-    <w:lsdException w:name="Medium Shading 2 Accent 1" w:semiHidden="0" w:uiPriority="64" w:unhideWhenUsed="0"/>
-    <w:lsdException w:name="Medium List 1 Accent 1" w:semiHidden="0" w:uiPriority="65" w:unhideWhenUsed="0"/>
-    <w:lsdException w:name="Revision" w:unhideWhenUsed="0"/>
-    <w:lsdException w:name="List Paragraph" w:semiHidden="0" w:uiPriority="34" w:unhideWhenUsed="0" w:qFormat="1"/>
-    <w:lsdException w:name="Quote" w:semiHidden="0" w:uiPriority="29" w:unhideWhenUsed="0" w:qFormat="1"/>
-    <w:lsdException w:name="Intense Quote" w:semiHidden="0" w:uiPriority="30" w:unhideWhenUsed="0" w:qFormat="1"/>
-    <w:lsdException w:name="Medium List 2 Accent 1" w:semiHidden="0" w:uiPriority="66" w:unhideWhenUsed="0"/>
-    <w:lsdException w:name="Medium Grid 1 Accent 1" w:semiHidden="0" w:uiPriority="67" w:unhideWhenUsed="0"/>
-    <w:lsdException w:name="Medium Grid 2 Accent 1" w:semiHidden="0" w:uiPriority="68" w:unhideWhenUsed="0"/>
-    <w:lsdException w:name="Medium Grid 3 Accent 1" w:semiHidden="0" w:uiPriority="69" w:unhideWhenUsed="0"/>
-    <w:lsdException w:name="Dark List Accent 1" w:semiHidden="0" w:uiPriority="70" w:unhideWhenUsed="0"/>
-    <w:lsdException w:name="Colorful Shading Accent 1" w:semiHidden="0" w:uiPriority="71" w:unhideWhenUsed="0"/>
-    <w:lsdException w:name="Colorful List Accent 1" w:semiHidden="0" w:uiPriority="72" w:unhideWhenUsed="0"/>
-    <w:lsdException w:name="Colorful Grid Accent 1" w:semiHidden="0" w:uiPriority="73" w:unhideWhenUsed="0"/>
-    <w:lsdException w:name="Light Shading Accent 2" w:semiHidden="0" w:uiPriority="60" w:unhideWhenUsed="0"/>
-    <w:lsdException w:name="Light List Accent 2" w:semiHidden="0" w:uiPriority="61" w:unhideWhenUsed="0"/>
-    <w:lsdException w:name="Light Grid Accent 2" w:semiHidden="0" w:uiPriority="62" w:unhideWhenUsed="0"/>
-    <w:lsdException w:name="Medium Shading 1 Accent 2" w:semiHidden="0" w:uiPriority="63" w:unhideWhenUsed="0"/>
-    <w:lsdException w:name="Medium Shading 2 Accent 2" w:semiHidden="0" w:uiPriority="64" w:unhideWhenUsed="0"/>
-    <w:lsdException w:name="Medium List 1 Accent 2" w:semiHidden="0" w:uiPriority="65" w:unhideWhenUsed="0"/>
-    <w:lsdException w:name="Medium List 2 Accent 2" w:semiHidden="0" w:uiPriority="66" w:unhideWhenUsed="0"/>
-    <w:lsdException w:name="Medium Grid 1 Accent 2" w:semiHidden="0" w:uiPriority="67" w:unhideWhenUsed="0"/>
-    <w:lsdException w:name="Medium Grid 2 Accent 2" w:semiHidden="0" w:uiPriority="68" w:unhideWhenUsed="0"/>
-    <w:lsdException w:name="Medium Grid 3 Accent 2" w:semiHidden="0" w:uiPriority="69" w:unhideWhenUsed="0"/>
-    <w:lsdException w:name="Dark List Accent 2" w:semiHidden="0" w:uiPriority="70" w:unhideWhenUsed="0"/>
-    <w:lsdException w:name="Colorful Shading Accent 2" w:semiHidden="0" w:uiPriority="71" w:unhideWhenUsed="0"/>
-    <w:lsdException w:name="Colorful List Accent 2" w:semiHidden="0" w:uiPriority="72" w:unhideWhenUsed="0"/>
-    <w:lsdException w:name="Colorful Grid Accent 2" w:semiHidden="0" w:uiPriority="73" w:unhideWhenUsed="0"/>
-    <w:lsdException w:name="Light Shading Accent 3" w:semiHidden="0" w:uiPriority="60" w:unhideWhenUsed="0"/>
-    <w:lsdException w:name="Light List Accent 3" w:semiHidden="0" w:uiPriority="61" w:unhideWhenUsed="0"/>
-    <w:lsdException w:name="Light Grid Accent 3" w:semiHidden="0" w:uiPriority="62" w:unhideWhenUsed="0"/>
-    <w:lsdException w:name="Medium Shading 1 Accent 3" w:semiHidden="0" w:uiPriority="63" w:unhideWhenUsed="0"/>
-    <w:lsdException w:name="Medium Shading 2 Accent 3" w:semiHidden="0" w:uiPriority="64" w:unhideWhenUsed="0"/>
-    <w:lsdException w:name="Medium List 1 Accent 3" w:semiHidden="0" w:uiPriority="65" w:unhideWhenUsed="0"/>
-    <w:lsdException w:name="Medium List 2 Accent 3" w:semiHidden="0" w:uiPriority="66" w:unhideWhenUsed="0"/>
-    <w:lsdException w:name="Medium Grid 1 Accent 3" w:semiHidden="0" w:uiPriority="67" w:unhideWhenUsed="0"/>
-    <w:lsdException w:name="Medium Grid 2 Accent 3" w:semiHidden="0" w:uiPriority="68" w:unhideWhenUsed="0"/>
-    <w:lsdException w:name="Medium Grid 3 Accent 3" w:semiHidden="0" w:uiPriority="69" w:unhideWhenUsed="0"/>
-    <w:lsdException w:name="Dark List Accent 3" w:semiHidden="0" w:uiPriority="70" w:unhideWhenUsed="0"/>
-    <w:lsdException w:name="Colorful Shading Accent 3" w:semiHidden="0" w:uiPriority="71" w:unhideWhenUsed="0"/>
-    <w:lsdException w:name="Colorful List Accent 3" w:semiHidden="0" w:uiPriority="72" w:unhideWhenUsed="0"/>
-    <w:lsdException w:name="Colorful Grid Accent 3" w:semiHidden="0" w:uiPriority="73" w:unhideWhenUsed="0"/>
-    <w:lsdException w:name="Light Shading Accent 4" w:semiHidden="0" w:uiPriority="60" w:unhideWhenUsed="0"/>
-    <w:lsdException w:name="Light List Accent 4" w:semiHidden="0" w:uiPriority="61" w:unhideWhenUsed="0"/>
-    <w:lsdException w:name="Light Grid Accent 4" w:semiHidden="0" w:uiPriority="62" w:unhideWhenUsed="0"/>
-    <w:lsdException w:name="Medium Shading 1 Accent 4" w:semiHidden="0" w:uiPriority="63" w:unhideWhenUsed="0"/>
-    <w:lsdException w:name="Medium Shading 2 Accent 4" w:semiHidden="0" w:uiPriority="64" w:unhideWhenUsed="0"/>
-    <w:lsdException w:name="Medium List 1 Accent 4" w:semiHidden="0" w:uiPriority="65" w:unhideWhenUsed="0"/>
-    <w:lsdException w:name="Medium List 2 Accent 4" w:semiHidden="0" w:uiPriority="66" w:unhideWhenUsed="0"/>
-    <w:lsdException w:name="Medium Grid 1 Accent 4" w:semiHidden="0" w:uiPriority="67" w:unhideWhenUsed="0"/>
-    <w:lsdException w:name="Medium Grid 2 Accent 4" w:semiHidden="0" w:uiPriority="68" w:unhideWhenUsed="0"/>
-    <w:lsdException w:name="Medium Grid 3 Accent 4" w:semiHidden="0" w:uiPriority="69" w:unhideWhenUsed="0"/>
-    <w:lsdException w:name="Dark List Accent 4" w:semiHidden="0" w:uiPriority="70" w:unhideWhenUsed="0"/>
-    <w:lsdException w:name="Colorful Shading Accent 4" w:semiHidden="0" w:uiPriority="71" w:unhideWhenUsed="0"/>
-    <w:lsdException w:name="Colorful List Accent 4" w:semiHidden="0" w:uiPriority="72" w:unhideWhenUsed="0"/>
-    <w:lsdException w:name="Colorful Grid Accent 4" w:semiHidden="0" w:uiPriority="73" w:unhideWhenUsed="0"/>
-    <w:lsdException w:name="Light Shading Accent 5" w:semiHidden="0" w:uiPriority="60" w:unhideWhenUsed="0"/>
-    <w:lsdException w:name="Light List Accent 5" w:semiHidden="0" w:uiPriority="61" w:unhideWhenUsed="0"/>
-    <w:lsdException w:name="Light Grid Accent 5" w:semiHidden="0" w:uiPriority="62" w:unhideWhenUsed="0"/>
-    <w:lsdException w:name="Medium Shading 1 Accent 5" w:semiHidden="0" w:uiPriority="63" w:unhideWhenUsed="0"/>
-    <w:lsdException w:name="Medium Shading 2 Accent 5" w:semiHidden="0" w:uiPriority="64" w:unhideWhenUsed="0"/>
-    <w:lsdException w:name="Medium List 1 Accent 5" w:semiHidden="0" w:uiPriority="65" w:unhideWhenUsed="0"/>
-    <w:lsdException w:name="Medium List 2 Accent 5" w:semiHidden="0" w:uiPriority="66" w:unhideWhenUsed="0"/>
-    <w:lsdException w:name="Medium Grid 1 Accent 5" w:semiHidden="0" w:uiPriority="67" w:unhideWhenUsed="0"/>
-    <w:lsdException w:name="Medium Grid 2 Accent 5" w:semiHidden="0" w:uiPriority="68" w:unhideWhenUsed="0"/>
-    <w:lsdException w:name="Medium Grid 3 Accent 5" w:semiHidden="0" w:uiPriority="69" w:unhideWhenUsed="0"/>
-    <w:lsdException w:name="Dark List Accent 5" w:semiHidden="0" w:uiPriority="70" w:unhideWhenUsed="0"/>
-    <w:lsdException w:name="Colorful Shading Accent 5" w:semiHidden="0" w:uiPriority="71" w:unhideWhenUsed="0"/>
-    <w:lsdException w:name="Colorful List Accent 5" w:semiHidden="0" w:uiPriority="72" w:unhideWhenUsed="0"/>
-    <w:lsdException w:name="Colorful Grid Accent 5" w:semiHidden="0" w:uiPriority="73" w:unhideWhenUsed="0"/>
-    <w:lsdException w:name="Light Shading Accent 6" w:semiHidden="0" w:uiPriority="60" w:unhideWhenUsed="0"/>
-    <w:lsdException w:name="Light List Accent 6" w:semiHidden="0" w:uiPriority="61" w:unhideWhenUsed="0"/>
-    <w:lsdException w:name="Light Grid Accent 6" w:semiHidden="0" w:uiPriority="62" w:unhideWhenUsed="0"/>
-    <w:lsdException w:name="Medium Shading 1 Accent 6" w:semiHidden="0" w:uiPriority="63" w:unhideWhenUsed="0"/>
-    <w:lsdException w:name="Medium Shading 2 Accent 6" w:semiHidden="0" w:uiPriority="64" w:unhideWhenUsed="0"/>
-    <w:lsdException w:name="Medium List 1 Accent 6" w:semiHidden="0" w:uiPriority="65" w:unhideWhenUsed="0"/>
-    <w:lsdException w:name="Medium List 2 Accent 6" w:semiHidden="0" w:uiPriority="66" w:unhideWhenUsed="0"/>
-    <w:lsdException w:name="Medium Grid 1 Accent 6" w:semiHidden="0" w:uiPriority="67" w:unhideWhenUsed="0"/>
-    <w:lsdException w:name="Medium Grid 2 Accent 6" w:semiHidden="0" w:uiPriority="68" w:unhideWhenUsed="0"/>
-    <w:lsdException w:name="Medium Grid 3 Accent 6" w:semiHidden="0" w:uiPriority="69" w:unhideWhenUsed="0"/>
-    <w:lsdException w:name="Dark List Accent 6" w:semiHidden="0" w:uiPriority="70" w:unhideWhenUsed="0"/>
-    <w:lsdException w:name="Colorful Shading Accent 6" w:semiHidden="0" w:uiPriority="71" w:unhideWhenUsed="0"/>
-    <w:lsdException w:name="Colorful List Accent 6" w:semiHidden="0" w:uiPriority="72" w:unhideWhenUsed="0"/>
-    <w:lsdException w:name="Colorful Grid Accent 6" w:semiHidden="0" w:uiPriority="73" w:unhideWhenUsed="0"/>
-    <w:lsdException w:name="Subtle Emphasis" w:semiHidden="0" w:uiPriority="19" w:unhideWhenUsed="0" w:qFormat="1"/>
-    <w:lsdException w:name="Intense Emphasis" w:semiHidden="0" w:uiPriority="21" w:unhideWhenUsed="0" w:qFormat="1"/>
-    <w:lsdException w:name="Subtle Reference" w:semiHidden="0" w:uiPriority="31" w:unhideWhenUsed="0" w:qFormat="1"/>
-    <w:lsdException w:name="Intense Reference" w:semiHidden="0" w:uiPriority="32" w:unhideWhenUsed="0" w:qFormat="1"/>
-    <w:lsdException w:name="Book Title" w:semiHidden="0" w:uiPriority="33" w:unhideWhenUsed="0" w:qFormat="1"/>
-    <w:lsdException w:name="Bibliography" w:uiPriority="37"/>
-    <w:lsdException w:name="TOC Heading" w:uiPriority="39" w:qFormat="1"/>
-  </w:latentStyles>
-  <w:style w:type="paragraph" w:default="1" w:styleId="Normal">
-    <w:name w:val="Normal"/>
-    <w:qFormat/>
-    <w:rsid w:val="00F551D8"/>
-  </w:style>
-  <w:style w:type="character" w:default="1" w:styleId="DefaultParagraphFont">
-    <w:name w:val="Default Paragraph Font"/>
-    <w:uiPriority w:val="1"/>
-    <w:semiHidden/>
-    <w:unhideWhenUsed/>
-  </w:style>
-  <w:style w:type="table" w:default="1" w:styleId="TableNormal">
-    <w:name w:val="Normal Table"/>
-    <w:uiPriority w:val="99"/>
-    <w:semiHidden/>
-    <w:unhideWhenUsed/>
-    <w:tblPr>
-      <w:tblInd w:w="0" w:type="dxa"/>
-      <w:tblCellMar>
-        <w:top w:w="0" w:type="dxa"/>
-        <w:left w:w="108" w:type="dxa"/>
-        <w:bottom w:w="0" w:type="dxa"/>
-        <w:right w:w="108" w:type="dxa"/>
-      </w:tblCellMar>
-    </w:tblPr>
-  </w:style>
-  <w:style w:type="numbering" w:default="1" w:styleId="NoList">
-    <w:name w:val="No List"/>
-    <w:uiPriority w:val="99"/>
-    <w:semiHidden/>
-    <w:unhideWhenUsed/>
-  </w:style>
-  <w:style w:type="character" w:styleId="PlaceholderText">
-    <w:name w:val="Placeholder Text"/>
-    <w:basedOn w:val="DefaultParagraphFont"/>
-    <w:uiPriority w:val="99"/>
-    <w:semiHidden/>
-    <w:rsid w:val="00FC4D77"/>
-    <w:rPr>
-      <w:color w:val="808080"/>
-    </w:rPr>
-  </w:style>
-  <w:style w:type="paragraph" w:styleId="BalloonText">
-    <w:name w:val="Balloon Text"/>
-    <w:basedOn w:val="Normal"/>
-    <w:link w:val="BalloonTextChar"/>
-    <w:uiPriority w:val="99"/>
-    <w:semiHidden/>
-    <w:unhideWhenUsed/>
-    <w:rsid w:val="00FC4D77"/>
-    <w:pPr>
-      <w:spacing w:after="0" w:line="240" w:lineRule="auto"/>
-    </w:pPr>
-    <w:rPr>
-      <w:rFonts w:ascii="Tahoma" w:hAnsi="Tahoma" w:cs="Tahoma"/>
-      <w:sz w:val="16"/>
-      <w:szCs w:val="16"/>
-    </w:rPr>
-  </w:style>
-  <w:style w:type="character" w:customStyle="1" w:styleId="BalloonTextChar">
-    <w:name w:val="Balloon Text Char"/>
-    <w:basedOn w:val="DefaultParagraphFont"/>
-    <w:link w:val="BalloonText"/>
-    <w:uiPriority w:val="99"/>
-    <w:semiHidden/>
-    <w:rsid w:val="00FC4D77"/>
-    <w:rPr>
-      <w:rFonts w:ascii="Tahoma" w:hAnsi="Tahoma" w:cs="Tahoma"/>
-      <w:sz w:val="16"/>
-      <w:szCs w:val="16"/>
-    </w:rPr>
-  </w:style>
-</w:styles>
-</file>
-
-<file path=word/stylesWithEffects.xml><?xml version="1.0" encoding="utf-8"?>
-<w:styles xmlns:wpc="http://schemas.microsoft.com/office/word/2010/wordprocessingCanvas" xmlns:mc="http://schemas.openxmlformats.org/markup-compatibility/2006" xmlns:o="urn:schemas-microsoft-com:office:office" xmlns:r="http://schemas.openxmlformats.org/officeDocument/2006/relationships" xmlns:m="http://schemas.openxmlformats.org/officeDocument/2006/math" xmlns:v="urn:schemas-microsoft-com:vml" xmlns:wp14="http://schemas.microsoft.com/office/word/2010/wordprocessingDrawing" xmlns:wp="http://schemas.openxmlformats.org/drawingml/2006/wordprocessingDrawing" xmlns:w10="urn:schemas-microsoft-com:office:word" xmlns:w="http://schemas.openxmlformats.org/wordprocessingml/2006/main" xmlns:w14="http://schemas.microsoft.com/office/word/2010/wordml" xmlns:wpg="http://schemas.microsoft.com/office/word/2010/wordprocessingGroup" xmlns:wpi="http://schemas.microsoft.com/office/word/2010/wordprocessingInk" xmlns:wne="http://schemas.microsoft.com/office/word/2006/wordml" xmlns:wps="http://schemas.microsoft.com/office/word/2010/wordprocessingShape" mc:Ignorable="w14 wp14">
-  <w:docDefaults>
-    <w:rPrDefault>
-      <w:rPr>
-        <w:rFonts w:asciiTheme="minorHAnsi" w:eastAsiaTheme="minorHAnsi" w:hAnsiTheme="minorHAnsi" w:cstheme="minorBidi"/>
-        <w:sz w:val="22"/>
-        <w:szCs w:val="22"/>
-        <w:lang w:val="en-US" w:eastAsia="en-US" w:bidi="ar-SA"/>
-      </w:rPr>
-    </w:rPrDefault>
-    <w:pPrDefault>
-      <w:pPr>
-        <w:spacing w:after="200" w:line="276" w:lineRule="auto"/>
-      </w:pPr>
-    </w:pPrDefault>
-  </w:docDefaults>
-  <w:latentStyles w:defLockedState="0" w:defUIPriority="99" w:defSemiHidden="1" w:defUnhideWhenUsed="1" w:defQFormat="0" w:count="267">
-    <w:lsdException w:name="Normal" w:semiHidden="0" w:uiPriority="0" w:unhideWhenUsed="0" w:qFormat="1"/>
-    <w:lsdException w:name="heading 1" w:semiHidden="0" w:uiPriority="9" w:unhideWhenUsed="0" w:qFormat="1"/>
-    <w:lsdException w:name="heading 2" w:uiPriority="9" w:qFormat="1"/>
-    <w:lsdException w:name="heading 3" w:uiPriority="9" w:qFormat="1"/>
-    <w:lsdException w:name="heading 4" w:uiPriority="9" w:qFormat="1"/>
-    <w:lsdException w:name="heading 5" w:uiPriority="9" w:qFormat="1"/>
-    <w:lsdException w:name="heading 6" w:uiPriority="9" w:qFormat="1"/>
-    <w:lsdException w:name="heading 7" w:uiPriority="9" w:qFormat="1"/>
-    <w:lsdException w:name="heading 8" w:uiPriority="9" w:qFormat="1"/>
-    <w:lsdException w:name="heading 9" w:uiPriority="9" w:qFormat="1"/>
-    <w:lsdException w:name="toc 1" w:uiPriority="39"/>
-    <w:lsdException w:name="toc 2" w:uiPriority="39"/>
-    <w:lsdException w:name="toc 3" w:uiPriority="39"/>
-    <w:lsdException w:name="toc 4" w:uiPriority="39"/>
-    <w:lsdException w:name="toc 5" w:uiPriority="39"/>
-    <w:lsdException w:name="toc 6" w:uiPriority="39"/>
-    <w:lsdException w:name="toc 7" w:uiPriority="39"/>
-    <w:lsdException w:name="toc 8" w:uiPriority="39"/>
-    <w:lsdException w:name="toc 9" w:uiPriority="39"/>
-    <w:lsdException w:name="caption" w:uiPriority="35" w:qFormat="1"/>
-    <w:lsdException w:name="Title" w:semiHidden="0" w:uiPriority="10" w:unhideWhenUsed="0" w:qFormat="1"/>
-    <w:lsdException w:name="Default Paragraph Font" w:uiPriority="1"/>
-    <w:lsdException w:name="Subtitle" w:semiHidden="0" w:uiPriority="11" w:unhideWhenUsed="0" w:qFormat="1"/>
-    <w:lsdException w:name="Strong" w:semiHidden="0" w:uiPriority="22" w:unhideWhenUsed="0" w:qFormat="1"/>
-    <w:lsdException w:name="Emphasis" w:semiHidden="0" w:uiPriority="20" w:unhideWhenUsed="0" w:qFormat="1"/>
-    <w:lsdException w:name="Table Grid" w:semiHidden="0" w:uiPriority="59" w:unhideWhenUsed="0"/>
-    <w:lsdException w:name="Placeholder Text" w:unhideWhenUsed="0"/>
-    <w:lsdException w:name="No Spacing" w:semiHidden="0" w:uiPriority="1" w:unhideWhenUsed="0" w:qFormat="1"/>
-    <w:lsdException w:name="Light Shading" w:semiHidden="0" w:uiPriority="60" w:unhideWhenUsed="0"/>
-    <w:lsdException w:name="Light List" w:semiHidden="0" w:uiPriority="61" w:unhideWhenUsed="0"/>
-    <w:lsdException w:name="Light Grid" w:semiHidden="0" w:uiPriority="62" w:unhideWhenUsed="0"/>
-    <w:lsdException w:name="Medium Shading 1" w:semiHidden="0" w:uiPriority="63" w:unhideWhenUsed="0"/>
-    <w:lsdException w:name="Medium Shading 2" w:semiHidden="0" w:uiPriority="64" w:unhideWhenUsed="0"/>
-    <w:lsdException w:name="Medium List 1" w:semiHidden="0" w:uiPriority="65" w:unhideWhenUsed="0"/>
-    <w:lsdException w:name="Medium List 2" w:semiHidden="0" w:uiPriority="66" w:unhideWhenUsed="0"/>
-    <w:lsdException w:name="Medium Grid 1" w:semiHidden="0" w:uiPriority="67" w:unhideWhenUsed="0"/>
-    <w:lsdException w:name="Medium Grid 2" w:semiHidden="0" w:uiPriority="68" w:unhideWhenUsed="0"/>
-    <w:lsdException w:name="Medium Grid 3" w:semiHidden="0" w:uiPriority="69" w:unhideWhenUsed="0"/>
-    <w:lsdException w:name="Dark List" w:semiHidden="0" w:uiPriority="70" w:unhideWhenUsed="0"/>
-    <w:lsdException w:name="Colorful Shading" w:semiHidden="0" w:uiPriority="71" w:unhideWhenUsed="0"/>
-    <w:lsdException w:name="Colorful List" w:semiHidden="0" w:uiPriority="72" w:unhideWhenUsed="0"/>
-    <w:lsdException w:name="Colorful Grid" w:semiHidden="0" w:uiPriority="73" w:unhideWhenUsed="0"/>
-    <w:lsdException w:name="Light Shading Accent 1" w:semiHidden="0" w:uiPriority="60" w:unhideWhenUsed="0"/>
-    <w:lsdException w:name="Light List Accent 1" w:semiHidden="0" w:uiPriority="61" w:unhideWhenUsed="0"/>
-    <w:lsdException w:name="Light Grid Accent 1" w:semiHidden="0" w:uiPriority="62" w:unhideWhenUsed="0"/>
-    <w:lsdException w:name="Medium Shading 1 Accent 1" w:semiHidden="0" w:uiPriority="63" w:unhideWhenUsed="0"/>
-    <w:lsdException w:name="Medium Shading 2 Accent 1" w:semiHidden="0" w:uiPriority="64" w:unhideWhenUsed="0"/>
-    <w:lsdException w:name="Medium List 1 Accent 1" w:semiHidden="0" w:uiPriority="65" w:unhideWhenUsed="0"/>
-    <w:lsdException w:name="Revision" w:unhideWhenUsed="0"/>
-    <w:lsdException w:name="List Paragraph" w:semiHidden="0" w:uiPriority="34" w:unhideWhenUsed="0" w:qFormat="1"/>
-    <w:lsdException w:name="Quote" w:semiHidden="0" w:uiPriority="29" w:unhideWhenUsed="0" w:qFormat="1"/>
-    <w:lsdException w:name="Intense Quote" w:semiHidden="0" w:uiPriority="30" w:unhideWhenUsed="0" w:qFormat="1"/>
-    <w:lsdException w:name="Medium List 2 Accent 1" w:semiHidden="0" w:uiPriority="66" w:unhideWhenUsed="0"/>
-    <w:lsdException w:name="Medium Grid 1 Accent 1" w:semiHidden="0" w:uiPriority="67" w:unhideWhenUsed="0"/>
-    <w:lsdException w:name="Medium Grid 2 Accent 1" w:semiHidden="0" w:uiPriority="68" w:unhideWhenUsed="0"/>
-    <w:lsdException w:name="Medium Grid 3 Accent 1" w:semiHidden="0" w:uiPriority="69" w:unhideWhenUsed="0"/>
-    <w:lsdException w:name="Dark List Accent 1" w:semiHidden="0" w:uiPriority="70" w:unhideWhenUsed="0"/>
-    <w:lsdException w:name="Colorful Shading Accent 1" w:semiHidden="0" w:uiPriority="71" w:unhideWhenUsed="0"/>
-    <w:lsdException w:name="Colorful List Accent 1" w:semiHidden="0" w:uiPriority="72" w:unhideWhenUsed="0"/>
-    <w:lsdException w:name="Colorful Grid Accent 1" w:semiHidden="0" w:uiPriority="73" w:unhideWhenUsed="0"/>
-    <w:lsdException w:name="Light Shading Accent 2" w:semiHidden="0" w:uiPriority="60" w:unhideWhenUsed="0"/>
-    <w:lsdException w:name="Light List Accent 2" w:semiHidden="0" w:uiPriority="61" w:unhideWhenUsed="0"/>
-    <w:lsdException w:name="Light Grid Accent 2" w:semiHidden="0" w:uiPriority="62" w:unhideWhenUsed="0"/>
-    <w:lsdException w:name="Medium Shading 1 Accent 2" w:semiHidden="0" w:uiPriority="63" w:unhideWhenUsed="0"/>
-    <w:lsdException w:name="Medium Shading 2 Accent 2" w:semiHidden="0" w:uiPriority="64" w:unhideWhenUsed="0"/>
-    <w:lsdException w:name="Medium List 1 Accent 2" w:semiHidden="0" w:uiPriority="65" w:unhideWhenUsed="0"/>
-    <w:lsdException w:name="Medium List 2 Accent 2" w:semiHidden="0" w:uiPriority="66" w:unhideWhenUsed="0"/>
-    <w:lsdException w:name="Medium Grid 1 Accent 2" w:semiHidden="0" w:uiPriority="67" w:unhideWhenUsed="0"/>
-    <w:lsdException w:name="Medium Grid 2 Accent 2" w:semiHidden="0" w:uiPriority="68" w:unhideWhenUsed="0"/>
-    <w:lsdException w:name="Medium Grid 3 Accent 2" w:semiHidden="0" w:uiPriority="69" w:unhideWhenUsed="0"/>
-    <w:lsdException w:name="Dark List Accent 2" w:semiHidden="0" w:uiPriority="70" w:unhideWhenUsed="0"/>
-    <w:lsdException w:name="Colorful Shading Accent 2" w:semiHidden="0" w:uiPriority="71" w:unhideWhenUsed="0"/>
-    <w:lsdException w:name="Colorful List Accent 2" w:semiHidden="0" w:uiPriority="72" w:unhideWhenUsed="0"/>
-    <w:lsdException w:name="Colorful Grid Accent 2" w:semiHidden="0" w:uiPriority="73" w:unhideWhenUsed="0"/>
-    <w:lsdException w:name="Light Shading Accent 3" w:semiHidden="0" w:uiPriority="60" w:unhideWhenUsed="0"/>
-    <w:lsdException w:name="Light List Accent 3" w:semiHidden="0" w:uiPriority="61" w:unhideWhenUsed="0"/>
-    <w:lsdException w:name="Light Grid Accent 3" w:semiHidden="0" w:uiPriority="62" w:unhideWhenUsed="0"/>
-    <w:lsdException w:name="Medium Shading 1 Accent 3" w:semiHidden="0" w:uiPriority="63" w:unhideWhenUsed="0"/>
-    <w:lsdException w:name="Medium Shading 2 Accent 3" w:semiHidden="0" w:uiPriority="64" w:unhideWhenUsed="0"/>
-    <w:lsdException w:name="Medium List 1 Accent 3" w:semiHidden="0" w:uiPriority="65" w:unhideWhenUsed="0"/>
-    <w:lsdException w:name="Medium List 2 Accent 3" w:semiHidden="0" w:uiPriority="66" w:unhideWhenUsed="0"/>
-    <w:lsdException w:name="Medium Grid 1 Accent 3" w:semiHidden="0" w:uiPriority="67" w:unhideWhenUsed="0"/>
-    <w:lsdException w:name="Medium Grid 2 Accent 3" w:semiHidden="0" w:uiPriority="68" w:unhideWhenUsed="0"/>
-    <w:lsdException w:name="Medium Grid 3 Accent 3" w:semiHidden="0" w:uiPriority="69" w:unhideWhenUsed="0"/>
-    <w:lsdException w:name="Dark List Accent 3" w:semiHidden="0" w:uiPriority="70" w:unhideWhenUsed="0"/>
-    <w:lsdException w:name="Colorful Shading Accent 3" w:semiHidden="0" w:uiPriority="71" w:unhideWhenUsed="0"/>
-    <w:lsdException w:name="Colorful List Accent 3" w:semiHidden="0" w:uiPriority="72" w:unhideWhenUsed="0"/>
-    <w:lsdException w:name="Colorful Grid Accent 3" w:semiHidden="0" w:uiPriority="73" w:unhideWhenUsed="0"/>
-    <w:lsdException w:name="Light Shading Accent 4" w:semiHidden="0" w:uiPriority="60" w:unhideWhenUsed="0"/>
-    <w:lsdException w:name="Light List Accent 4" w:semiHidden="0" w:uiPriority="61" w:unhideWhenUsed="0"/>
-    <w:lsdException w:name="Light Grid Accent 4" w:semiHidden="0" w:uiPriority="62" w:unhideWhenUsed="0"/>
-    <w:lsdException w:name="Medium Shading 1 Accent 4" w:semiHidden="0" w:uiPriority="63" w:unhideWhenUsed="0"/>
-    <w:lsdException w:name="Medium Shading 2 Accent 4" w:semiHidden="0" w:uiPriority="64" w:unhideWhenUsed="0"/>
-    <w:lsdException w:name="Medium List 1 Accent 4" w:semiHidden="0" w:uiPriority="65" w:unhideWhenUsed="0"/>
-    <w:lsdException w:name="Medium List 2 Accent 4" w:semiHidden="0" w:uiPriority="66" w:unhideWhenUsed="0"/>
-    <w:lsdException w:name="Medium Grid 1 Accent 4" w:semiHidden="0" w:uiPriority="67" w:unhideWhenUsed="0"/>
-    <w:lsdException w:name="Medium Grid 2 Accent 4" w:semiHidden="0" w:uiPriority="68" w:unhideWhenUsed="0"/>
-    <w:lsdException w:name="Medium Grid 3 Accent 4" w:semiHidden="0" w:uiPriority="69" w:unhideWhenUsed="0"/>
-    <w:lsdException w:name="Dark List Accent 4" w:semiHidden="0" w:uiPriority="70" w:unhideWhenUsed="0"/>
-    <w:lsdException w:name="Colorful Shading Accent 4" w:semiHidden="0" w:uiPriority="71" w:unhideWhenUsed="0"/>
-    <w:lsdException w:name="Colorful List Accent 4" w:semiHidden="0" w:uiPriority="72" w:unhideWhenUsed="0"/>
-    <w:lsdException w:name="Colorful Grid Accent 4" w:semiHidden="0" w:uiPriority="73" w:unhideWhenUsed="0"/>
-    <w:lsdException w:name="Light Shading Accent 5" w:semiHidden="0" w:uiPriority="60" w:unhideWhenUsed="0"/>
-    <w:lsdException w:name="Light List Accent 5" w:semiHidden="0" w:uiPriority="61" w:unhideWhenUsed="0"/>
-    <w:lsdException w:name="Light Grid Accent 5" w:semiHidden="0" w:uiPriority="62" w:unhideWhenUsed="0"/>
-    <w:lsdException w:name="Medium Shading 1 Accent 5" w:semiHidden="0" w:uiPriority="63" w:unhideWhenUsed="0"/>
-    <w:lsdException w:name="Medium Shading 2 Accent 5" w:semiHidden="0" w:uiPriority="64" w:unhideWhenUsed="0"/>
-    <w:lsdException w:name="Medium List 1 Accent 5" w:semiHidden="0" w:uiPriority="65" w:unhideWhenUsed="0"/>
-    <w:lsdException w:name="Medium List 2 Accent 5" w:semiHidden="0" w:uiPriority="66" w:unhideWhenUsed="0"/>
-    <w:lsdException w:name="Medium Grid 1 Accent 5" w:semiHidden="0" w:uiPriority="67" w:unhideWhenUsed="0"/>
-    <w:lsdException w:name="Medium Grid 2 Accent 5" w:semiHidden="0" w:uiPriority="68" w:unhideWhenUsed="0"/>
-    <w:lsdException w:name="Medium Grid 3 Accent 5" w:semiHidden="0" w:uiPriority="69" w:unhideWhenUsed="0"/>
-    <w:lsdException w:name="Dark List Accent 5" w:semiHidden="0" w:uiPriority="70" w:unhideWhenUsed="0"/>
-    <w:lsdException w:name="Colorful Shading Accent 5" w:semiHidden="0" w:uiPriority="71" w:unhideWhenUsed="0"/>
-    <w:lsdException w:name="Colorful List Accent 5" w:semiHidden="0" w:uiPriority="72" w:unhideWhenUsed="0"/>
-    <w:lsdException w:name="Colorful Grid Accent 5" w:semiHidden="0" w:uiPriority="73" w:unhideWhenUsed="0"/>
-    <w:lsdException w:name="Light Shading Accent 6" w:semiHidden="0" w:uiPriority="60" w:unhideWhenUsed="0"/>
-    <w:lsdException w:name="Light List Accent 6" w:semiHidden="0" w:uiPriority="61" w:unhideWhenUsed="0"/>
-    <w:lsdException w:name="Light Grid Accent 6" w:semiHidden="0" w:uiPriority="62" w:unhideWhenUsed="0"/>
-    <w:lsdException w:name="Medium Shading 1 Accent 6" w:semiHidden="0" w:uiPriority="63" w:unhideWhenUsed="0"/>
-    <w:lsdException w:name="Medium Shading 2 Accent 6" w:semiHidden="0" w:uiPriority="64" w:unhideWhenUsed="0"/>
-    <w:lsdException w:name="Medium List 1 Accent 6" w:semiHidden="0" w:uiPriority="65" w:unhideWhenUsed="0"/>
-    <w:lsdException w:name="Medium List 2 Accent 6" w:semiHidden="0" w:uiPriority="66" w:unhideWhenUsed="0"/>
-    <w:lsdException w:name="Medium Grid 1 Accent 6" w:semiHidden="0" w:uiPriority="67" w:unhideWhenUsed="0"/>
-    <w:lsdException w:name="Medium Grid 2 Accent 6" w:semiHidden="0" w:uiPriority="68" w:unhideWhenUsed="0"/>
-    <w:lsdException w:name="Medium Grid 3 Accent 6" w:semiHidden="0" w:uiPriority="69" w:unhideWhenUsed="0"/>
-    <w:lsdException w:name="Dark List Accent 6" w:semiHidden="0" w:uiPriority="70" w:unhideWhenUsed="0"/>
-    <w:lsdException w:name="Colorful Shading Accent 6" w:semiHidden="0" w:uiPriority="71" w:unhideWhenUsed="0"/>
-    <w:lsdException w:name="Colorful List Accent 6" w:semiHidden="0" w:uiPriority="72" w:unhideWhenUsed="0"/>
-    <w:lsdException w:name="Colorful Grid Accent 6" w:semiHidden="0" w:uiPriority="73" w:unhideWhenUsed="0"/>
-    <w:lsdException w:name="Subtle Emphasis" w:semiHidden="0" w:uiPriority="19" w:unhideWhenUsed="0" w:qFormat="1"/>
-    <w:lsdException w:name="Intense Emphasis" w:semiHidden="0" w:uiPriority="21" w:unhideWhenUsed="0" w:qFormat="1"/>
-    <w:lsdException w:name="Subtle Reference" w:semiHidden="0" w:uiPriority="31" w:unhideWhenUsed="0" w:qFormat="1"/>
-    <w:lsdException w:name="Intense Reference" w:semiHidden="0" w:uiPriority="32" w:unhideWhenUsed="0" w:qFormat="1"/>
-    <w:lsdException w:name="Book Title" w:semiHidden="0" w:uiPriority="33" w:unhideWhenUsed="0" w:qFormat="1"/>
-    <w:lsdException w:name="Bibliography" w:uiPriority="37"/>
-    <w:lsdException w:name="TOC Heading" w:uiPriority="39" w:qFormat="1"/>
+  <w:latentStyles w:defLockedState="0" w:defUIPriority="99" w:defSemiHidden="0" w:defUnhideWhenUsed="0" w:defQFormat="0" w:count="375">
+    <w:lsdException w:name="Normal" w:uiPriority="0" w:qFormat="1"/>
+    <w:lsdException w:name="heading 1" w:uiPriority="9" w:qFormat="1"/>
+    <w:lsdException w:name="heading 2" w:semiHidden="1" w:uiPriority="9" w:unhideWhenUsed="1" w:qFormat="1"/>
+    <w:lsdException w:name="heading 3" w:semiHidden="1" w:uiPriority="9" w:unhideWhenUsed="1" w:qFormat="1"/>
+    <w:lsdException w:name="heading 4" w:semiHidden="1" w:uiPriority="9" w:unhideWhenUsed="1" w:qFormat="1"/>
+    <w:lsdException w:name="heading 5" w:semiHidden="1" w:uiPriority="9" w:unhideWhenUsed="1" w:qFormat="1"/>
+    <w:lsdException w:name="heading 6" w:semiHidden="1" w:uiPriority="9" w:unhideWhenUsed="1" w:qFormat="1"/>
+    <w:lsdException w:name="heading 7" w:semiHidden="1" w:uiPriority="9" w:unhideWhenUsed="1" w:qFormat="1"/>
+    <w:lsdException w:name="heading 8" w:semiHidden="1" w:uiPriority="9" w:unhideWhenUsed="1" w:qFormat="1"/>
+    <w:lsdException w:name="heading 9" w:semiHidden="1" w:uiPriority="9" w:unhideWhenUsed="1" w:qFormat="1"/>
+    <w:lsdException w:name="index 1" w:semiHidden="1" w:unhideWhenUsed="1"/>
+    <w:lsdException w:name="index 2" w:semiHidden="1" w:unhideWhenUsed="1"/>
+    <w:lsdException w:name="index 3" w:semiHidden="1" w:unhideWhenUsed="1"/>
+    <w:lsdException w:name="index 4" w:semiHidden="1" w:unhideWhenUsed="1"/>
+    <w:lsdException w:name="index 5" w:semiHidden="1" w:unhideWhenUsed="1"/>
+    <w:lsdException w:name="index 6" w:semiHidden="1" w:unhideWhenUsed="1"/>
+    <w:lsdException w:name="index 7" w:semiHidden="1" w:unhideWhenUsed="1"/>
+    <w:lsdException w:name="index 8" w:semiHidden="1" w:unhideWhenUsed="1"/>
+    <w:lsdException w:name="index 9" w:semiHidden="1" w:unhideWhenUsed="1"/>
+    <w:lsdException w:name="toc 1" w:semiHidden="1" w:uiPriority="39" w:unhideWhenUsed="1"/>
+    <w:lsdException w:name="toc 2" w:semiHidden="1" w:uiPriority="39" w:unhideWhenUsed="1"/>
+    <w:lsdException w:name="toc 3" w:semiHidden="1" w:uiPriority="39" w:unhideWhenUsed="1"/>
+    <w:lsdException w:name="toc 4" w:semiHidden="1" w:uiPriority="39" w:unhideWhenUsed="1"/>
+    <w:lsdException w:name="toc 5" w:semiHidden="1" w:uiPriority="39" w:unhideWhenUsed="1"/>
+    <w:lsdException w:name="toc 6" w:semiHidden="1" w:uiPriority="39" w:unhideWhenUsed="1"/>
+    <w:lsdException w:name="toc 7" w:semiHidden="1" w:uiPriority="39" w:unhideWhenUsed="1"/>
+    <w:lsdException w:name="toc 8" w:semiHidden="1" w:uiPriority="39" w:unhideWhenUsed="1"/>
+    <w:lsdException w:name="toc 9" w:semiHidden="1" w:uiPriority="39" w:unhideWhenUsed="1"/>
+    <w:lsdException w:name="Normal Indent" w:semiHidden="1" w:unhideWhenUsed="1"/>
+    <w:lsdException w:name="footnote text" w:semiHidden="1" w:unhideWhenUsed="1"/>
+    <w:lsdException w:name="annotation text" w:semiHidden="1" w:unhideWhenUsed="1"/>
+    <w:lsdException w:name="header" w:semiHidden="1" w:unhideWhenUsed="1"/>
+    <w:lsdException w:name="footer" w:semiHidden="1" w:unhideWhenUsed="1"/>
+    <w:lsdException w:name="index heading" w:semiHidden="1" w:unhideWhenUsed="1"/>
+    <w:lsdException w:name="caption" w:semiHidden="1" w:uiPriority="35" w:unhideWhenUsed="1" w:qFormat="1"/>
+    <w:lsdException w:name="table of figures" w:semiHidden="1" w:unhideWhenUsed="1"/>
+    <w:lsdException w:name="envelope address" w:semiHidden="1" w:unhideWhenUsed="1"/>
+    <w:lsdException w:name="envelope return" w:semiHidden="1" w:unhideWhenUsed="1"/>
+    <w:lsdException w:name="footnote reference" w:semiHidden="1" w:unhideWhenUsed="1"/>
+    <w:lsdException w:name="annotation reference" w:semiHidden="1" w:unhideWhenUsed="1"/>
+    <w:lsdException w:name="line number" w:semiHidden="1" w:unhideWhenUsed="1"/>
+    <w:lsdException w:name="page number" w:semiHidden="1" w:unhideWhenUsed="1"/>
+    <w:lsdException w:name="endnote reference" w:semiHidden="1" w:unhideWhenUsed="1"/>
+    <w:lsdException w:name="endnote text" w:semiHidden="1" w:unhideWhenUsed="1"/>
+    <w:lsdException w:name="table of authorities" w:semiHidden="1" w:unhideWhenUsed="1"/>
+    <w:lsdException w:name="macro" w:semiHidden="1" w:unhideWhenUsed="1"/>
+    <w:lsdException w:name="toa heading" w:semiHidden="1" w:unhideWhenUsed="1"/>
+    <w:lsdException w:name="List" w:semiHidden="1" w:unhideWhenUsed="1"/>
+    <w:lsdException w:name="List Bullet" w:semiHidden="1" w:unhideWhenUsed="1"/>
+    <w:lsdException w:name="List Number" w:semiHidden="1" w:unhideWhenUsed="1"/>
+    <w:lsdException w:name="List 2" w:semiHidden="1" w:unhideWhenUsed="1"/>
+    <w:lsdException w:name="List 3" w:semiHidden="1" w:unhideWhenUsed="1"/>
+    <w:lsdException w:name="List 4" w:semiHidden="1" w:unhideWhenUsed="1"/>
+    <w:lsdException w:name="List 5" w:semiHidden="1" w:unhideWhenUsed="1"/>
+    <w:lsdException w:name="List Bullet 2" w:semiHidden="1" w:unhideWhenUsed="1"/>
+    <w:lsdException w:name="List Bullet 3" w:semiHidden="1" w:unhideWhenUsed="1"/>
+    <w:lsdException w:name="List Bullet 4" w:semiHidden="1" w:unhideWhenUsed="1"/>
+    <w:lsdException w:name="List Bullet 5" w:semiHidden="1" w:unhideWhenUsed="1"/>
+    <w:lsdException w:name="List Number 2" w:semiHidden="1" w:unhideWhenUsed="1"/>
+    <w:lsdException w:name="List Number 3" w:semiHidden="1" w:unhideWhenUsed="1"/>
+    <w:lsdException w:name="List Number 4" w:semiHidden="1" w:unhideWhenUsed="1"/>
+    <w:lsdException w:name="List Number 5" w:semiHidden="1" w:unhideWhenUsed="1"/>
+    <w:lsdException w:name="Title" w:uiPriority="10" w:qFormat="1"/>
+    <w:lsdException w:name="Closing" w:semiHidden="1" w:unhideWhenUsed="1"/>
+    <w:lsdException w:name="Signature" w:semiHidden="1" w:unhideWhenUsed="1"/>
+    <w:lsdException w:name="Default Paragraph Font" w:semiHidden="1" w:uiPriority="1" w:unhideWhenUsed="1"/>
+    <w:lsdException w:name="Body Text" w:semiHidden="1" w:unhideWhenUsed="1"/>
+    <w:lsdException w:name="Body Text Indent" w:semiHidden="1" w:unhideWhenUsed="1"/>
+    <w:lsdException w:name="List Continue" w:semiHidden="1" w:unhideWhenUsed="1"/>
+    <w:lsdException w:name="List Continue 2" w:semiHidden="1" w:unhideWhenUsed="1"/>
+    <w:lsdException w:name="List Continue 3" w:semiHidden="1" w:unhideWhenUsed="1"/>
+    <w:lsdException w:name="List Continue 4" w:semiHidden="1" w:unhideWhenUsed="1"/>
+    <w:lsdException w:name="List Continue 5" w:semiHidden="1" w:unhideWhenUsed="1"/>
+    <w:lsdException w:name="Message Header" w:semiHidden="1" w:unhideWhenUsed="1"/>
+    <w:lsdException w:name="Subtitle" w:uiPriority="11" w:qFormat="1"/>
+    <w:lsdException w:name="Salutation" w:semiHidden="1" w:unhideWhenUsed="1"/>
+    <w:lsdException w:name="Date" w:semiHidden="1" w:unhideWhenUsed="1"/>
+    <w:lsdException w:name="Body Text First Indent" w:semiHidden="1" w:unhideWhenUsed="1"/>
+    <w:lsdException w:name="Body Text First Indent 2" w:semiHidden="1" w:unhideWhenUsed="1"/>
+    <w:lsdException w:name="Note Heading" w:semiHidden="1" w:unhideWhenUsed="1"/>
+    <w:lsdException w:name="Body Text 2" w:semiHidden="1" w:unhideWhenUsed="1"/>
+    <w:lsdException w:name="Body Text 3" w:semiHidden="1" w:unhideWhenUsed="1"/>
+    <w:lsdException w:name="Body Text Indent 2" w:semiHidden="1" w:unhideWhenUsed="1"/>
+    <w:lsdException w:name="Body Text Indent 3" w:semiHidden="1" w:unhideWhenUsed="1"/>
+    <w:lsdException w:name="Block Text" w:semiHidden="1" w:unhideWhenUsed="1"/>
+    <w:lsdException w:name="Hyperlink" w:semiHidden="1" w:unhideWhenUsed="1"/>
+    <w:lsdException w:name="FollowedHyperlink" w:semiHidden="1" w:unhideWhenUsed="1"/>
+    <w:lsdException w:name="Strong" w:uiPriority="22" w:qFormat="1"/>
+    <w:lsdException w:name="Emphasis" w:uiPriority="20" w:qFormat="1"/>
+    <w:lsdException w:name="Document Map" w:semiHidden="1" w:unhideWhenUsed="1"/>
+    <w:lsdException w:name="Plain Text" w:semiHidden="1" w:unhideWhenUsed="1"/>
+    <w:lsdException w:name="E-mail Signature" w:semiHidden="1" w:unhideWhenUsed="1"/>
+    <w:lsdException w:name="HTML Top of Form" w:semiHidden="1" w:unhideWhenUsed="1"/>
+    <w:lsdException w:name="HTML Bottom of Form" w:semiHidden="1" w:unhideWhenUsed="1"/>
+    <w:lsdException w:name="Normal (Web)" w:semiHidden="1" w:unhideWhenUsed="1"/>
+    <w:lsdException w:name="HTML Acronym" w:semiHidden="1" w:unhideWhenUsed="1"/>
+    <w:lsdException w:name="HTML Address" w:semiHidden="1" w:unhideWhenUsed="1"/>
+    <w:lsdException w:name="HTML Cite" w:semiHidden="1" w:unhideWhenUsed="1"/>
+    <w:lsdException w:name="HTML Code" w:semiHidden="1" w:unhideWhenUsed="1"/>
+    <w:lsdException w:name="HTML Definition" w:semiHidden="1" w:unhideWhenUsed="1"/>
+    <w:lsdException w:name="HTML Keyboard" w:semiHidden="1" w:unhideWhenUsed="1"/>
+    <w:lsdException w:name="HTML Preformatted" w:semiHidden="1" w:unhideWhenUsed="1"/>
+    <w:lsdException w:name="HTML Sample" w:semiHidden="1" w:unhideWhenUsed="1"/>
+    <w:lsdException w:name="HTML Typewriter" w:semiHidden="1" w:unhideWhenUsed="1"/>
+    <w:lsdException w:name="HTML Variable" w:semiHidden="1" w:unhideWhenUsed="1"/>
+    <w:lsdException w:name="Normal Table" w:semiHidden="1" w:unhideWhenUsed="1"/>
+    <w:lsdException w:name="annotation subject" w:semiHidden="1" w:unhideWhenUsed="1"/>
+    <w:lsdException w:name="No List" w:semiHidden="1" w:unhideWhenUsed="1"/>
+    <w:lsdException w:name="Outline List 1" w:semiHidden="1" w:unhideWhenUsed="1"/>
+    <w:lsdException w:name="Outline List 2" w:semiHidden="1" w:unhideWhenUsed="1"/>
+    <w:lsdException w:name="Outline List 3" w:semiHidden="1" w:unhideWhenUsed="1"/>
+    <w:lsdException w:name="Table Simple 1" w:semiHidden="1" w:unhideWhenUsed="1"/>
+    <w:lsdException w:name="Table Simple 2" w:semiHidden="1" w:unhideWhenUsed="1"/>
+    <w:lsdException w:name="Table Simple 3" w:semiHidden="1" w:unhideWhenUsed="1"/>
+    <w:lsdException w:name="Table Classic 1" w:semiHidden="1" w:unhideWhenUsed="1"/>
+    <w:lsdException w:name="Table Classic 2" w:semiHidden="1" w:unhideWhenUsed="1"/>
+    <w:lsdException w:name="Table Classic 3" w:semiHidden="1" w:unhideWhenUsed="1"/>
+    <w:lsdException w:name="Table Classic 4" w:semiHidden="1" w:unhideWhenUsed="1"/>
+    <w:lsdException w:name="Table Colorful 1" w:semiHidden="1" w:unhideWhenUsed="1"/>
+    <w:lsdException w:name="Table Colorful 2" w:semiHidden="1" w:unhideWhenUsed="1"/>
+    <w:lsdException w:name="Table Colorful 3" w:semiHidden="1" w:unhideWhenUsed="1"/>
+    <w:lsdException w:name="Table Columns 1" w:semiHidden="1" w:unhideWhenUsed="1"/>
+    <w:lsdException w:name="Table Columns 2" w:semiHidden="1" w:unhideWhenUsed="1"/>
+    <w:lsdException w:name="Table Columns 3" w:semiHidden="1" w:unhideWhenUsed="1"/>
+    <w:lsdException w:name="Table Columns 4" w:semiHidden="1" w:unhideWhenUsed="1"/>
+    <w:lsdException w:name="Table Columns 5" w:semiHidden="1" w:unhideWhenUsed="1"/>
+    <w:lsdException w:name="Table Grid 1" w:semiHidden="1" w:unhideWhenUsed="1"/>
+    <w:lsdException w:name="Table Grid 2" w:semiHidden="1" w:unhideWhenUsed="1"/>
+    <w:lsdException w:name="Table Grid 3" w:semiHidden="1" w:unhideWhenUsed="1"/>
+    <w:lsdException w:name="Table Grid 4" w:semiHidden="1" w:unhideWhenUsed="1"/>
+    <w:lsdException w:name="Table Grid 5" w:semiHidden="1" w:unhideWhenUsed="1"/>
+    <w:lsdException w:name="Table Grid 6" w:semiHidden="1" w:unhideWhenUsed="1"/>
+    <w:lsdException w:name="Table Grid 7" w:semiHidden="1" w:unhideWhenUsed="1"/>
+    <w:lsdException w:name="Table Grid 8" w:semiHidden="1" w:unhideWhenUsed="1"/>
+    <w:lsdException w:name="Table List 1" w:semiHidden="1" w:unhideWhenUsed="1"/>
+    <w:lsdException w:name="Table List 2" w:semiHidden="1" w:unhideWhenUsed="1"/>
+    <w:lsdException w:name="Table List 3" w:semiHidden="1" w:unhideWhenUsed="1"/>
+    <w:lsdException w:name="Table List 4" w:semiHidden="1" w:unhideWhenUsed="1"/>
+    <w:lsdException w:name="Table List 5" w:semiHidden="1" w:unhideWhenUsed="1"/>
+    <w:lsdException w:name="Table List 6" w:semiHidden="1" w:unhideWhenUsed="1"/>
+    <w:lsdException w:name="Table List 7" w:semiHidden="1" w:unhideWhenUsed="1"/>
+    <w:lsdException w:name="Table List 8" w:semiHidden="1" w:unhideWhenUsed="1"/>
+    <w:lsdException w:name="Table 3D effects 1" w:semiHidden="1" w:unhideWhenUsed="1"/>
+    <w:lsdException w:name="Table 3D effects 2" w:semiHidden="1" w:unhideWhenUsed="1"/>
+    <w:lsdException w:name="Table 3D effects 3" w:semiHidden="1" w:unhideWhenUsed="1"/>
+    <w:lsdException w:name="Table Contemporary" w:semiHidden="1" w:unhideWhenUsed="1"/>
+    <w:lsdException w:name="Table Elegant" w:semiHidden="1" w:unhideWhenUsed="1"/>
+    <w:lsdException w:name="Table Professional" w:semiHidden="1" w:unhideWhenUsed="1"/>
+    <w:lsdException w:name="Table Subtle 1" w:semiHidden="1" w:unhideWhenUsed="1"/>
+    <w:lsdException w:name="Table Subtle 2" w:semiHidden="1" w:unhideWhenUsed="1"/>
+    <w:lsdException w:name="Table Web 1" w:semiHidden="1" w:unhideWhenUsed="1"/>
+    <w:lsdException w:name="Table Web 2" w:semiHidden="1" w:unhideWhenUsed="1"/>
+    <w:lsdException w:name="Table Web 3" w:semiHidden="1" w:unhideWhenUsed="1"/>
+    <w:lsdException w:name="Balloon Text" w:semiHidden="1" w:unhideWhenUsed="1"/>
+    <w:lsdException w:name="Table Grid" w:semiHidden="1" w:uiPriority="59" w:unhideWhenUsed="1"/>
+    <w:lsdException w:name="Table Theme" w:semiHidden="1" w:unhideWhenUsed="1"/>
+    <w:lsdException w:name="Placeholder Text" w:semiHidden="1"/>
+    <w:lsdException w:name="No Spacing" w:uiPriority="1" w:qFormat="1"/>
+    <w:lsdException w:name="Light Shading" w:uiPriority="60"/>
+    <w:lsdException w:name="Light List" w:uiPriority="61"/>
+    <w:lsdException w:name="Light Grid" w:uiPriority="62"/>
+    <w:lsdException w:name="Medium Shading 1" w:uiPriority="63"/>
+    <w:lsdException w:name="Medium Shading 2" w:uiPriority="64"/>
+    <w:lsdException w:name="Medium List 1" w:uiPriority="65"/>
+    <w:lsdException w:name="Medium List 2" w:uiPriority="66"/>
+    <w:lsdException w:name="Medium Grid 1" w:uiPriority="67"/>
+    <w:lsdException w:name="Medium Grid 2" w:uiPriority="68"/>
+    <w:lsdException w:name="Medium Grid 3" w:uiPriority="69"/>
+    <w:lsdException w:name="Dark List" w:uiPriority="70"/>
+    <w:lsdException w:name="Colorful Shading" w:uiPriority="71"/>
+    <w:lsdException w:name="Colorful List" w:uiPriority="72"/>
+    <w:lsdException w:name="Colorful Grid" w:uiPriority="73"/>
+    <w:lsdException w:name="Light Shading Accent 1" w:uiPriority="60"/>
+    <w:lsdException w:name="Light List Accent 1" w:uiPriority="61"/>
+    <w:lsdException w:name="Light Grid Accent 1" w:uiPriority="62"/>
+    <w:lsdException w:name="Medium Shading 1 Accent 1" w:uiPriority="63"/>
+    <w:lsdException w:name="Medium Shading 2 Accent 1" w:uiPriority="64"/>
+    <w:lsdException w:name="Medium List 1 Accent 1" w:uiPriority="65"/>
+    <w:lsdException w:name="Revision" w:semiHidden="1"/>
+    <w:lsdException w:name="List Paragraph" w:uiPriority="34" w:qFormat="1"/>
+    <w:lsdException w:name="Quote" w:uiPriority="29" w:qFormat="1"/>
+    <w:lsdException w:name="Intense Quote" w:uiPriority="30" w:qFormat="1"/>
+    <w:lsdException w:name="Medium List 2 Accent 1" w:uiPriority="66"/>
+    <w:lsdException w:name="Medium Grid 1 Accent 1" w:uiPriority="67"/>
+    <w:lsdException w:name="Medium Grid 2 Accent 1" w:uiPriority="68"/>
+    <w:lsdException w:name="Medium Grid 3 Accent 1" w:uiPriority="69"/>
+    <w:lsdException w:name="Dark List Accent 1" w:uiPriority="70"/>
+    <w:lsdException w:name="Colorful Shading Accent 1" w:uiPriority="71"/>
+    <w:lsdException w:name="Colorful List Accent 1" w:uiPriority="72"/>
+    <w:lsdException w:name="Colorful Grid Accent 1" w:uiPriority="73"/>
+    <w:lsdException w:name="Light Shading Accent 2" w:uiPriority="60"/>
+    <w:lsdException w:name="Light List Accent 2" w:uiPriority="61"/>
+    <w:lsdException w:name="Light Grid Accent 2" w:uiPriority="62"/>
+    <w:lsdException w:name="Medium Shading 1 Accent 2" w:uiPriority="63"/>
+    <w:lsdException w:name="Medium Shading 2 Accent 2" w:uiPriority="64"/>
+    <w:lsdException w:name="Medium List 1 Accent 2" w:uiPriority="65"/>
+    <w:lsdException w:name="Medium List 2 Accent 2" w:uiPriority="66"/>
+    <w:lsdException w:name="Medium Grid 1 Accent 2" w:uiPriority="67"/>
+    <w:lsdException w:name="Medium Grid 2 Accent 2" w:uiPriority="68"/>
+    <w:lsdException w:name="Medium Grid 3 Accent 2" w:uiPriority="69"/>
+    <w:lsdException w:name="Dark List Accent 2" w:uiPriority="70"/>
+    <w:lsdException w:name="Colorful Shading Accent 2" w:uiPriority="71"/>
+    <w:lsdException w:name="Colorful List Accent 2" w:uiPriority="72"/>
+    <w:lsdException w:name="Colorful Grid Accent 2" w:uiPriority="73"/>
+    <w:lsdException w:name="Light Shading Accent 3" w:uiPriority="60"/>
+    <w:lsdException w:name="Light List Accent 3" w:uiPriority="61"/>
+    <w:lsdException w:name="Light Grid Accent 3" w:uiPriority="62"/>
+    <w:lsdException w:name="Medium Shading 1 Accent 3" w:uiPriority="63"/>
+    <w:lsdException w:name="Medium Shading 2 Accent 3" w:uiPriority="64"/>
+    <w:lsdException w:name="Medium List 1 Accent 3" w:uiPriority="65"/>
+    <w:lsdException w:name="Medium List 2 Accent 3" w:uiPriority="66"/>
+    <w:lsdException w:name="Medium Grid 1 Accent 3" w:uiPriority="67"/>
+    <w:lsdException w:name="Medium Grid 2 Accent 3" w:uiPriority="68"/>
+    <w:lsdException w:name="Medium Grid 3 Accent 3" w:uiPriority="69"/>
+    <w:lsdException w:name="Dark List Accent 3" w:uiPriority="70"/>
+    <w:lsdException w:name="Colorful Shading Accent 3" w:uiPriority="71"/>
+    <w:lsdException w:name="Colorful List Accent 3" w:uiPriority="72"/>
+    <w:lsdException w:name="Colorful Grid Accent 3" w:uiPriority="73"/>
+    <w:lsdException w:name="Light Shading Accent 4" w:uiPriority="60"/>
+    <w:lsdException w:name="Light List Accent 4" w:uiPriority="61"/>
+    <w:lsdException w:name="Light Grid Accent 4" w:uiPriority="62"/>
+    <w:lsdException w:name="Medium Shading 1 Accent 4" w:uiPriority="63"/>
+    <w:lsdException w:name="Medium Shading 2 Accent 4" w:uiPriority="64"/>
+    <w:lsdException w:name="Medium List 1 Accent 4" w:uiPriority="65"/>
+    <w:lsdException w:name="Medium List 2 Accent 4" w:uiPriority="66"/>
+    <w:lsdException w:name="Medium Grid 1 Accent 4" w:uiPriority="67"/>
+    <w:lsdException w:name="Medium Grid 2 Accent 4" w:uiPriority="68"/>
+    <w:lsdException w:name="Medium Grid 3 Accent 4" w:uiPriority="69"/>
+    <w:lsdException w:name="Dark List Accent 4" w:uiPriority="70"/>
+    <w:lsdException w:name="Colorful Shading Accent 4" w:uiPriority="71"/>
+    <w:lsdException w:name="Colorful List Accent 4" w:uiPriority="72"/>
+    <w:lsdException w:name="Colorful Grid Accent 4" w:uiPriority="73"/>
+    <w:lsdException w:name="Light Shading Accent 5" w:uiPriority="60"/>
+    <w:lsdException w:name="Light List Accent 5" w:uiPriority="61"/>
+    <w:lsdException w:name="Light Grid Accent 5" w:uiPriority="62"/>
+    <w:lsdException w:name="Medium Shading 1 Accent 5" w:uiPriority="63"/>
+    <w:lsdException w:name="Medium Shading 2 Accent 5" w:uiPriority="64"/>
+    <w:lsdException w:name="Medium List 1 Accent 5" w:uiPriority="65"/>
+    <w:lsdException w:name="Medium List 2 Accent 5" w:uiPriority="66"/>
+    <w:lsdException w:name="Medium Grid 1 Accent 5" w:uiPriority="67"/>
+    <w:lsdException w:name="Medium Grid 2 Accent 5" w:uiPriority="68"/>
+    <w:lsdException w:name="Medium Grid 3 Accent 5" w:uiPriority="69"/>
+    <w:lsdException w:name="Dark List Accent 5" w:uiPriority="70"/>
+    <w:lsdException w:name="Colorful Shading Accent 5" w:uiPriority="71"/>
+    <w:lsdException w:name="Colorful List Accent 5" w:uiPriority="72"/>
+    <w:lsdException w:name="Colorful Grid Accent 5" w:uiPriority="73"/>
+    <w:lsdException w:name="Light Shading Accent 6" w:uiPriority="60"/>
+    <w:lsdException w:name="Light List Accent 6" w:uiPriority="61"/>
+    <w:lsdException w:name="Light Grid Accent 6" w:uiPriority="62"/>
+    <w:lsdException w:name="Medium Shading 1 Accent 6" w:uiPriority="63"/>
+    <w:lsdException w:name="Medium Shading 2 Accent 6" w:uiPriority="64"/>
+    <w:lsdException w:name="Medium List 1 Accent 6" w:uiPriority="65"/>
+    <w:lsdException w:name="Medium List 2 Accent 6" w:uiPriority="66"/>
+    <w:lsdException w:name="Medium Grid 1 Accent 6" w:uiPriority="67"/>
+    <w:lsdException w:name="Medium Grid 2 Accent 6" w:uiPriority="68"/>
+    <w:lsdException w:name="Medium Grid 3 Accent 6" w:uiPriority="69"/>
+    <w:lsdException w:name="Dark List Accent 6" w:uiPriority="70"/>
+    <w:lsdException w:name="Colorful Shading Accent 6" w:uiPriority="71"/>
+    <w:lsdException w:name="Colorful List Accent 6" w:uiPriority="72"/>
+    <w:lsdException w:name="Colorful Grid Accent 6" w:uiPriority="73"/>
+    <w:lsdException w:name="Subtle Emphasis" w:uiPriority="19" w:qFormat="1"/>
+    <w:lsdException w:name="Intense Emphasis" w:uiPriority="21" w:qFormat="1"/>
+    <w:lsdException w:name="Subtle Reference" w:uiPriority="31" w:qFormat="1"/>
+    <w:lsdException w:name="Intense Reference" w:uiPriority="32" w:qFormat="1"/>
+    <w:lsdException w:name="Book Title" w:uiPriority="33" w:qFormat="1"/>
+    <w:lsdException w:name="Bibliography" w:semiHidden="1" w:uiPriority="37" w:unhideWhenUsed="1"/>
+    <w:lsdException w:name="TOC Heading" w:semiHidden="1" w:uiPriority="39" w:unhideWhenUsed="1" w:qFormat="1"/>
+    <w:lsdException w:name="Plain Table 1" w:uiPriority="41"/>
+    <w:lsdException w:name="Plain Table 2" w:uiPriority="42"/>
+    <w:lsdException w:name="Plain Table 3" w:uiPriority="43"/>
+    <w:lsdException w:name="Plain Table 4" w:uiPriority="44"/>
+    <w:lsdException w:name="Plain Table 5" w:uiPriority="45"/>
+    <w:lsdException w:name="Grid Table Light" w:uiPriority="40"/>
+    <w:lsdException w:name="Grid Table 1 Light" w:uiPriority="46"/>
+    <w:lsdException w:name="Grid Table 2" w:uiPriority="47"/>
+    <w:lsdException w:name="Grid Table 3" w:uiPriority="48"/>
+    <w:lsdException w:name="Grid Table 4" w:uiPriority="49"/>
+    <w:lsdException w:name="Grid Table 5 Dark" w:uiPriority="50"/>
+    <w:lsdException w:name="Grid Table 6 Colorful" w:uiPriority="51"/>
+    <w:lsdException w:name="Grid Table 7 Colorful" w:uiPriority="52"/>
+    <w:lsdException w:name="Grid Table 1 Light Accent 1" w:uiPriority="46"/>
+    <w:lsdException w:name="Grid Table 2 Accent 1" w:uiPriority="47"/>
+    <w:lsdException w:name="Grid Table 3 Accent 1" w:uiPriority="48"/>
+    <w:lsdException w:name="Grid Table 4 Accent 1" w:uiPriority="49"/>
+    <w:lsdException w:name="Grid Table 5 Dark Accent 1" w:uiPriority="50"/>
+    <w:lsdException w:name="Grid Table 6 Colorful Accent 1" w:uiPriority="51"/>
+    <w:lsdException w:name="Grid Table 7 Colorful Accent 1" w:uiPriority="52"/>
+    <w:lsdException w:name="Grid Table 1 Light Accent 2" w:uiPriority="46"/>
+    <w:lsdException w:name="Grid Table 2 Accent 2" w:uiPriority="47"/>
+    <w:lsdException w:name="Grid Table 3 Accent 2" w:uiPriority="48"/>
+    <w:lsdException w:name="Grid Table 4 Accent 2" w:uiPriority="49"/>
+    <w:lsdException w:name="Grid Table 5 Dark Accent 2" w:uiPriority="50"/>
+    <w:lsdException w:name="Grid Table 6 Colorful Accent 2" w:uiPriority="51"/>
+    <w:lsdException w:name="Grid Table 7 Colorful Accent 2" w:uiPriority="52"/>
+    <w:lsdException w:name="Grid Table 1 Light Accent 3" w:uiPriority="46"/>
+    <w:lsdException w:name="Grid Table 2 Accent 3" w:uiPriority="47"/>
+    <w:lsdException w:name="Grid Table 3 Accent 3" w:uiPriority="48"/>
+    <w:lsdException w:name="Grid Table 4 Accent 3" w:uiPriority="49"/>
+    <w:lsdException w:name="Grid Table 5 Dark Accent 3" w:uiPriority="50"/>
+    <w:lsdException w:name="Grid Table 6 Colorful Accent 3" w:uiPriority="51"/>
+    <w:lsdException w:name="Grid Table 7 Colorful Accent 3" w:uiPriority="52"/>
+    <w:lsdException w:name="Grid Table 1 Light Accent 4" w:uiPriority="46"/>
+    <w:lsdException w:name="Grid Table 2 Accent 4" w:uiPriority="47"/>
+    <w:lsdException w:name="Grid Table 3 Accent 4" w:uiPriority="48"/>
+    <w:lsdException w:name="Grid Table 4 Accent 4" w:uiPriority="49"/>
+    <w:lsdException w:name="Grid Table 5 Dark Accent 4" w:uiPriority="50"/>
+    <w:lsdException w:name="Grid Table 6 Colorful Accent 4" w:uiPriority="51"/>
+    <w:lsdException w:name="Grid Table 7 Colorful Accent 4" w:uiPriority="52"/>
+    <w:lsdException w:name="Grid Table 1 Light Accent 5" w:uiPriority="46"/>
+    <w:lsdException w:name="Grid Table 2 Accent 5" w:uiPriority="47"/>
+    <w:lsdException w:name="Grid Table 3 Accent 5" w:uiPriority="48"/>
+    <w:lsdException w:name="Grid Table 4 Accent 5" w:uiPriority="49"/>
+    <w:lsdException w:name="Grid Table 5 Dark Accent 5" w:uiPriority="50"/>
+    <w:lsdException w:name="Grid Table 6 Colorful Accent 5" w:uiPriority="51"/>
+    <w:lsdException w:name="Grid Table 7 Colorful Accent 5" w:uiPriority="52"/>
+    <w:lsdException w:name="Grid Table 1 Light Accent 6" w:uiPriority="46"/>
+    <w:lsdException w:name="Grid Table 2 Accent 6" w:uiPriority="47"/>
+    <w:lsdException w:name="Grid Table 3 Accent 6" w:uiPriority="48"/>
+    <w:lsdException w:name="Grid Table 4 Accent 6" w:uiPriority="49"/>
+    <w:lsdException w:name="Grid Table 5 Dark Accent 6" w:uiPriority="50"/>
+    <w:lsdException w:name="Grid Table 6 Colorful Accent 6" w:uiPriority="51"/>
+    <w:lsdException w:name="Grid Table 7 Colorful Accent 6" w:uiPriority="52"/>
+    <w:lsdException w:name="List Table 1 Light" w:uiPriority="46"/>
+    <w:lsdException w:name="List Table 2" w:uiPriority="47"/>
+    <w:lsdException w:name="List Table 3" w:uiPriority="48"/>
+    <w:lsdException w:name="List Table 4" w:uiPriority="49"/>
+    <w:lsdException w:name="List Table 5 Dark" w:uiPriority="50"/>
+    <w:lsdException w:name="List Table 6 Colorful" w:uiPriority="51"/>
+    <w:lsdException w:name="List Table 7 Colorful" w:uiPriority="52"/>
+    <w:lsdException w:name="List Table 1 Light Accent 1" w:uiPriority="46"/>
+    <w:lsdException w:name="List Table 2 Accent 1" w:uiPriority="47"/>
+    <w:lsdException w:name="List Table 3 Accent 1" w:uiPriority="48"/>
+    <w:lsdException w:name="List Table 4 Accent 1" w:uiPriority="49"/>
+    <w:lsdException w:name="List Table 5 Dark Accent 1" w:uiPriority="50"/>
+    <w:lsdException w:name="List Table 6 Colorful Accent 1" w:uiPriority="51"/>
+    <w:lsdException w:name="List Table 7 Colorful Accent 1" w:uiPriority="52"/>
+    <w:lsdException w:name="List Table 1 Light Accent 2" w:uiPriority="46"/>
+    <w:lsdException w:name="List Table 2 Accent 2" w:uiPriority="47"/>
+    <w:lsdException w:name="List Table 3 Accent 2" w:uiPriority="48"/>
+    <w:lsdException w:name="List Table 4 Accent 2" w:uiPriority="49"/>
+    <w:lsdException w:name="List Table 5 Dark Accent 2" w:uiPriority="50"/>
+    <w:lsdException w:name="List Table 6 Colorful Accent 2" w:uiPriority="51"/>
+    <w:lsdException w:name="List Table 7 Colorful Accent 2" w:uiPriority="52"/>
+    <w:lsdException w:name="List Table 1 Light Accent 3" w:uiPriority="46"/>
+    <w:lsdException w:name="List Table 2 Accent 3" w:uiPriority="47"/>
+    <w:lsdException w:name="List Table 3 Accent 3" w:uiPriority="48"/>
+    <w:lsdException w:name="List Table 4 Accent 3" w:uiPriority="49"/>
+    <w:lsdException w:name="List Table 5 Dark Accent 3" w:uiPriority="50"/>
+    <w:lsdException w:name="List Table 6 Colorful Accent 3" w:uiPriority="51"/>
+    <w:lsdException w:name="List Table 7 Colorful Accent 3" w:uiPriority="52"/>
+    <w:lsdException w:name="List Table 1 Light Accent 4" w:uiPriority="46"/>
+    <w:lsdException w:name="List Table 2 Accent 4" w:uiPriority="47"/>
+    <w:lsdException w:name="List Table 3 Accent 4" w:uiPriority="48"/>
+    <w:lsdException w:name="List Table 4 Accent 4" w:uiPriority="49"/>
+    <w:lsdException w:name="List Table 5 Dark Accent 4" w:uiPriority="50"/>
+    <w:lsdException w:name="List Table 6 Colorful Accent 4" w:uiPriority="51"/>
+    <w:lsdException w:name="List Table 7 Colorful Accent 4" w:uiPriority="52"/>
+    <w:lsdException w:name="List Table 1 Light Accent 5" w:uiPriority="46"/>
+    <w:lsdException w:name="List Table 2 Accent 5" w:uiPriority="47"/>
+    <w:lsdException w:name="List Table 3 Accent 5" w:uiPriority="48"/>
+    <w:lsdException w:name="List Table 4 Accent 5" w:uiPriority="49"/>
+    <w:lsdException w:name="List Table 5 Dark Accent 5" w:uiPriority="50"/>
+    <w:lsdException w:name="List Table 6 Colorful Accent 5" w:uiPriority="51"/>
+    <w:lsdException w:name="List Table 7 Colorful Accent 5" w:uiPriority="52"/>
+    <w:lsdException w:name="List Table 1 Light Accent 6" w:uiPriority="46"/>
+    <w:lsdException w:name="List Table 2 Accent 6" w:uiPriority="47"/>
+    <w:lsdException w:name="List Table 3 Accent 6" w:uiPriority="48"/>
+    <w:lsdException w:name="List Table 4 Accent 6" w:uiPriority="49"/>
+    <w:lsdException w:name="List Table 5 Dark Accent 6" w:uiPriority="50"/>
+    <w:lsdException w:name="List Table 6 Colorful Accent 6" w:uiPriority="51"/>
+    <w:lsdException w:name="List Table 7 Colorful Accent 6" w:uiPriority="52"/>
+    <w:lsdException w:name="Mention" w:semiHidden="1" w:unhideWhenUsed="1"/>
+    <w:lsdException w:name="Smart Hyperlink" w:semiHidden="1" w:unhideWhenUsed="1"/>
+    <w:lsdException w:name="Hashtag" w:semiHidden="1" w:unhideWhenUsed="1"/>
+    <w:lsdException w:name="Unresolved Mention" w:semiHidden="1" w:unhideWhenUsed="1"/>
   </w:latentStyles>
   <w:style w:type="paragraph" w:default="1" w:styleId="Normal">
     <w:name w:val="Normal"/>

</xml_diff>

<commit_message>
Just chnaged the a from acceleration
</commit_message>
<xml_diff>
--- a/StudentGuideModule1/circ_motion/circ_motion_fig1_new.docx
+++ b/StudentGuideModule1/circ_motion/circ_motion_fig1_new.docx
@@ -2112,7 +2112,7 @@
           </mc:Choice>
           <mc:Fallback>
             <w:pict>
-              <v:group w14:anchorId="7D9E64FA" id="Group 33" o:spid="_x0000_s1026" style="position:absolute;margin-left:43.4pt;margin-top:63.7pt;width:396pt;height:151.2pt;z-index:251671552" coordsize="50292,19202" o:gfxdata="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">
+              <v:group w14:anchorId="191B6BBF" id="Group 33" o:spid="_x0000_s1026" style="position:absolute;margin-left:43.4pt;margin-top:63.7pt;width:396pt;height:151.2pt;z-index:251671552" coordsize="50292,19202" o:gfxdata="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">
                 <v:rect id="Rectangle 1" o:spid="_x0000_s1027" style="position:absolute;width:50292;height:19202;visibility:visible;mso-wrap-style:square;v-text-anchor:middle" o:gfxdata="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" filled="f" strokecolor="black [3213]" strokeweight="2pt"/>
                 <v:line id="Straight Connector 9" o:spid="_x0000_s1028" style="position:absolute;visibility:visible;mso-wrap-style:square" from="19167,0" to="19167,19202" o:connectortype="straight" o:gfxdata="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" strokecolor="black [3213]" strokeweight="2pt"/>
                 <v:line id="Straight Connector 10" o:spid="_x0000_s1029" style="position:absolute;visibility:visible;mso-wrap-style:square" from="31007,0" to="31007,19202" o:connectortype="straight" o:gfxdata="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" strokecolor="black [3213]" strokeweight="2pt"/>
@@ -2610,7 +2610,7 @@
     <w:lsdException w:name="Table Web 2" w:semiHidden="1" w:unhideWhenUsed="1"/>
     <w:lsdException w:name="Table Web 3" w:semiHidden="1" w:unhideWhenUsed="1"/>
     <w:lsdException w:name="Balloon Text" w:semiHidden="1" w:unhideWhenUsed="1"/>
-    <w:lsdException w:name="Table Grid" w:semiHidden="1" w:uiPriority="59" w:unhideWhenUsed="1"/>
+    <w:lsdException w:name="Table Grid" w:uiPriority="59"/>
     <w:lsdException w:name="Table Theme" w:semiHidden="1" w:unhideWhenUsed="1"/>
     <w:lsdException w:name="Placeholder Text" w:semiHidden="1"/>
     <w:lsdException w:name="No Spacing" w:uiPriority="1" w:qFormat="1"/>

</xml_diff>